<commit_message>
cambio en el doc
</commit_message>
<xml_diff>
--- a/Arduino Controlando el transito.docx
+++ b/Arduino Controlando el transito.docx
@@ -4,6 +4,40 @@
   <w:body>
     <w:p>
       <w:pPr>
+        <w:pStyle w:val="Ttulo1"/>
+        <w:rPr>
+          <w:ins w:id="0" w:author="Ariel Bensussan" w:date="2017-08-24T11:18:00Z"/>
+          <w:rFonts w:eastAsia="Times New Roman"/>
+          <w:lang w:eastAsia="es-AR"/>
+        </w:rPr>
+        <w:pPrChange w:id="1" w:author="Ariel Bensussan" w:date="2017-08-24T11:18:00Z">
+          <w:pPr>
+            <w:spacing w:after="0" w:line="240" w:lineRule="auto"/>
+          </w:pPr>
+        </w:pPrChange>
+      </w:pPr>
+      <w:commentRangeStart w:id="2"/>
+      <w:ins w:id="3" w:author="Ariel Bensussan" w:date="2017-08-24T11:18:00Z">
+        <w:r>
+          <w:rPr>
+            <w:rFonts w:eastAsia="Times New Roman"/>
+            <w:lang w:eastAsia="es-AR"/>
+          </w:rPr>
+          <w:t>Arduino Controlando el Tránsito</w:t>
+        </w:r>
+        <w:commentRangeEnd w:id="2"/>
+        <w:r>
+          <w:rPr>
+            <w:rStyle w:val="Refdecomentario"/>
+            <w:rFonts w:asciiTheme="minorHAnsi" w:eastAsiaTheme="minorHAnsi" w:hAnsiTheme="minorHAnsi" w:cstheme="minorBidi"/>
+            <w:color w:val="auto"/>
+          </w:rPr>
+          <w:commentReference w:id="2"/>
+        </w:r>
+      </w:ins>
+    </w:p>
+    <w:p>
+      <w:pPr>
         <w:spacing w:after="0" w:line="240" w:lineRule="auto"/>
         <w:rPr>
           <w:rFonts w:ascii="Calibri" w:eastAsia="Times New Roman" w:hAnsi="Calibri" w:cs="Times New Roman"/>
@@ -50,7 +84,48 @@
           <w:rFonts w:ascii="Calibri" w:eastAsia="Times New Roman" w:hAnsi="Calibri" w:cs="Times New Roman"/>
           <w:lang w:eastAsia="es-AR"/>
         </w:rPr>
-        <w:t xml:space="preserve"> al desarrollar solo interactuamos con las clásicas interfaces de usuario como el teclado o el mouse (y con suerte una pantalla táctil), pero </w:t>
+        <w:t xml:space="preserve"> al desarrollar solo interactuamos con las clásicas interfaces de usuario como el teclado o el mouse (y </w:t>
+      </w:r>
+      <w:del w:id="4" w:author="Ariel Bensussan" w:date="2017-08-25T15:04:00Z">
+        <w:r>
+          <w:rPr>
+            <w:rFonts w:ascii="Calibri" w:eastAsia="Times New Roman" w:hAnsi="Calibri" w:cs="Times New Roman"/>
+            <w:lang w:eastAsia="es-AR"/>
+          </w:rPr>
+          <w:delText xml:space="preserve">con </w:delText>
+        </w:r>
+      </w:del>
+      <w:ins w:id="5" w:author="Ariel Bensussan" w:date="2017-08-25T15:04:00Z">
+        <w:r>
+          <w:rPr>
+            <w:rFonts w:ascii="Calibri" w:eastAsia="Times New Roman" w:hAnsi="Calibri" w:cs="Times New Roman"/>
+            <w:lang w:eastAsia="es-AR"/>
+          </w:rPr>
+          <w:t xml:space="preserve">si tenemos </w:t>
+        </w:r>
+      </w:ins>
+      <w:r>
+        <w:rPr>
+          <w:rFonts w:ascii="Calibri" w:eastAsia="Times New Roman" w:hAnsi="Calibri" w:cs="Times New Roman"/>
+          <w:lang w:eastAsia="es-AR"/>
+        </w:rPr>
+        <w:t>suerte</w:t>
+      </w:r>
+      <w:ins w:id="6" w:author="Ariel Bensussan" w:date="2017-08-25T15:04:00Z">
+        <w:r>
+          <w:rPr>
+            <w:rFonts w:ascii="Calibri" w:eastAsia="Times New Roman" w:hAnsi="Calibri" w:cs="Times New Roman"/>
+            <w:lang w:eastAsia="es-AR"/>
+          </w:rPr>
+          <w:t>,</w:t>
+        </w:r>
+      </w:ins>
+      <w:r>
+        <w:rPr>
+          <w:rFonts w:ascii="Calibri" w:eastAsia="Times New Roman" w:hAnsi="Calibri" w:cs="Times New Roman"/>
+          <w:lang w:eastAsia="es-AR"/>
+        </w:rPr>
+        <w:t xml:space="preserve"> una pantalla táctil), pero </w:t>
       </w:r>
       <w:r>
         <w:rPr>
@@ -92,23 +167,73 @@
           <w:rFonts w:ascii="Calibri" w:eastAsia="Times New Roman" w:hAnsi="Calibri" w:cs="Times New Roman"/>
           <w:lang w:eastAsia="es-AR"/>
         </w:rPr>
-        <w:t xml:space="preserve"> de temperatura, de luz, de presencia, de movimiento, de distancia, de inclinación, de gas, de fuego, de agua, pulsadores, etc. </w:t>
-      </w:r>
-    </w:p>
-    <w:p>
-      <w:pPr>
-        <w:spacing w:after="0" w:line="240" w:lineRule="auto"/>
-        <w:rPr>
-          <w:rFonts w:ascii="Calibri" w:eastAsia="Times New Roman" w:hAnsi="Calibri" w:cs="Times New Roman"/>
-          <w:lang w:eastAsia="es-AR"/>
-        </w:rPr>
-      </w:pPr>
-      <w:r>
-        <w:rPr>
-          <w:rFonts w:ascii="Calibri" w:eastAsia="Times New Roman" w:hAnsi="Calibri" w:cs="Times New Roman"/>
-          <w:lang w:eastAsia="es-AR"/>
-        </w:rPr>
-        <w:t>Buscando información de cómo comenzar encontré que siempre se arranca con el mismo ejemplo</w:t>
+        <w:t xml:space="preserve"> de temperatura, de luz, de presencia, de movimiento, de distancia, de inclinación, de gas, de fuego, de agua, pulsadores, </w:t>
+      </w:r>
+      <w:del w:id="7" w:author="Ariel Bensussan" w:date="2017-08-28T08:56:00Z">
+        <w:r>
+          <w:rPr>
+            <w:rFonts w:ascii="Calibri" w:eastAsia="Times New Roman" w:hAnsi="Calibri" w:cs="Times New Roman"/>
+            <w:lang w:eastAsia="es-AR"/>
+          </w:rPr>
+          <w:delText>etc</w:delText>
+        </w:r>
+      </w:del>
+      <w:ins w:id="8" w:author="Ariel Bensussan" w:date="2017-08-28T08:56:00Z">
+        <w:r>
+          <w:rPr>
+            <w:rFonts w:ascii="Calibri" w:eastAsia="Times New Roman" w:hAnsi="Calibri" w:cs="Times New Roman"/>
+            <w:lang w:eastAsia="es-AR"/>
+          </w:rPr>
+          <w:t>entre tantos otros</w:t>
+        </w:r>
+      </w:ins>
+      <w:r>
+        <w:rPr>
+          <w:rFonts w:ascii="Calibri" w:eastAsia="Times New Roman" w:hAnsi="Calibri" w:cs="Times New Roman"/>
+          <w:lang w:eastAsia="es-AR"/>
+        </w:rPr>
+        <w:t xml:space="preserve">. </w:t>
+      </w:r>
+    </w:p>
+    <w:p>
+      <w:pPr>
+        <w:spacing w:after="0" w:line="240" w:lineRule="auto"/>
+        <w:rPr>
+          <w:rFonts w:ascii="Calibri" w:eastAsia="Times New Roman" w:hAnsi="Calibri" w:cs="Times New Roman"/>
+          <w:lang w:eastAsia="es-AR"/>
+        </w:rPr>
+      </w:pPr>
+      <w:r>
+        <w:rPr>
+          <w:rFonts w:ascii="Calibri" w:eastAsia="Times New Roman" w:hAnsi="Calibri" w:cs="Times New Roman"/>
+          <w:lang w:eastAsia="es-AR"/>
+        </w:rPr>
+        <w:t xml:space="preserve">Buscando información </w:t>
+      </w:r>
+      <w:del w:id="9" w:author="Ariel Bensussan" w:date="2017-08-24T11:20:00Z">
+        <w:r>
+          <w:rPr>
+            <w:rFonts w:ascii="Calibri" w:eastAsia="Times New Roman" w:hAnsi="Calibri" w:cs="Times New Roman"/>
+            <w:lang w:eastAsia="es-AR"/>
+          </w:rPr>
+          <w:delText xml:space="preserve">de </w:delText>
+        </w:r>
+      </w:del>
+      <w:ins w:id="10" w:author="Ariel Bensussan" w:date="2017-08-24T11:20:00Z">
+        <w:r>
+          <w:rPr>
+            <w:rFonts w:ascii="Calibri" w:eastAsia="Times New Roman" w:hAnsi="Calibri" w:cs="Times New Roman"/>
+            <w:lang w:eastAsia="es-AR"/>
+          </w:rPr>
+          <w:t xml:space="preserve">sobre </w:t>
+        </w:r>
+      </w:ins>
+      <w:r>
+        <w:rPr>
+          <w:rFonts w:ascii="Calibri" w:eastAsia="Times New Roman" w:hAnsi="Calibri" w:cs="Times New Roman"/>
+          <w:lang w:eastAsia="es-AR"/>
+        </w:rPr>
+        <w:t>cómo comenzar encontré que siempre se arranca con el mismo ejemplo</w:t>
       </w:r>
       <w:r>
         <w:rPr>
@@ -185,30 +310,30 @@
           <w:rFonts w:ascii="Calibri" w:eastAsia="Times New Roman" w:hAnsi="Calibri" w:cs="Times New Roman"/>
           <w:lang w:eastAsia="es-AR"/>
         </w:rPr>
-        <w:t xml:space="preserve">tes conceptos, o </w:t>
-      </w:r>
-      <w:proofErr w:type="gramStart"/>
-      <w:r>
-        <w:rPr>
-          <w:rFonts w:ascii="Calibri" w:eastAsia="Times New Roman" w:hAnsi="Calibri" w:cs="Times New Roman"/>
-          <w:lang w:eastAsia="es-AR"/>
-        </w:rPr>
-        <w:t xml:space="preserve">sea, </w:t>
-      </w:r>
-      <w:r>
-        <w:rPr>
-          <w:rFonts w:ascii="Calibri" w:eastAsia="Times New Roman" w:hAnsi="Calibri" w:cs="Times New Roman"/>
-          <w:lang w:eastAsia="es-AR"/>
-        </w:rPr>
-        <w:t xml:space="preserve"> si</w:t>
-      </w:r>
-      <w:proofErr w:type="gramEnd"/>
-      <w:r>
-        <w:rPr>
-          <w:rFonts w:ascii="Calibri" w:eastAsia="Times New Roman" w:hAnsi="Calibri" w:cs="Times New Roman"/>
-          <w:lang w:eastAsia="es-AR"/>
-        </w:rPr>
-        <w:t xml:space="preserve"> reemplazamos el botón con un sensor como uno de luz y  el led por una lamparita, podemos definir que si detecta que la luz de ambiente baja de un determinado umbral se prenda la luz. Otro ejemplo ser</w:t>
+        <w:t xml:space="preserve">tes conceptos, o sea, </w:t>
+      </w:r>
+      <w:r>
+        <w:rPr>
+          <w:rFonts w:ascii="Calibri" w:eastAsia="Times New Roman" w:hAnsi="Calibri" w:cs="Times New Roman"/>
+          <w:lang w:eastAsia="es-AR"/>
+        </w:rPr>
+        <w:t xml:space="preserve"> si reemplazamos el botón con un sensor como uno de luz y </w:t>
+      </w:r>
+      <w:del w:id="11" w:author="Ariel Bensussan" w:date="2017-08-24T11:21:00Z">
+        <w:r>
+          <w:rPr>
+            <w:rFonts w:ascii="Calibri" w:eastAsia="Times New Roman" w:hAnsi="Calibri" w:cs="Times New Roman"/>
+            <w:lang w:eastAsia="es-AR"/>
+          </w:rPr>
+          <w:delText xml:space="preserve"> </w:delText>
+        </w:r>
+      </w:del>
+      <w:r>
+        <w:rPr>
+          <w:rFonts w:ascii="Calibri" w:eastAsia="Times New Roman" w:hAnsi="Calibri" w:cs="Times New Roman"/>
+          <w:lang w:eastAsia="es-AR"/>
+        </w:rPr>
+        <w:t>el led por una lamparita, podemos definir que si detecta que la luz de ambiente baja de un determinado umbral se prenda la luz. Otro ejemplo ser</w:t>
       </w:r>
       <w:r>
         <w:rPr>
@@ -292,32 +417,57 @@
           <w:rFonts w:ascii="Calibri" w:eastAsia="Times New Roman" w:hAnsi="Calibri" w:cs="Times New Roman"/>
           <w:lang w:eastAsia="es-AR"/>
         </w:rPr>
-        <w:t xml:space="preserve">.  </w:t>
-      </w:r>
-    </w:p>
-    <w:p>
-      <w:pPr>
-        <w:spacing w:after="0" w:line="240" w:lineRule="auto"/>
-        <w:rPr>
-          <w:rFonts w:ascii="Calibri" w:eastAsia="Times New Roman" w:hAnsi="Calibri" w:cs="Times New Roman"/>
-          <w:lang w:eastAsia="es-AR"/>
-        </w:rPr>
-      </w:pPr>
-    </w:p>
-    <w:p>
-      <w:pPr>
-        <w:spacing w:after="0" w:line="240" w:lineRule="auto"/>
-        <w:rPr>
-          <w:rFonts w:ascii="Calibri" w:eastAsia="Times New Roman" w:hAnsi="Calibri" w:cs="Times New Roman"/>
-          <w:lang w:eastAsia="es-AR"/>
-        </w:rPr>
-      </w:pPr>
-      <w:r>
-        <w:rPr>
-          <w:rFonts w:ascii="Calibri" w:eastAsia="Times New Roman" w:hAnsi="Calibri" w:cs="Times New Roman"/>
-          <w:lang w:eastAsia="es-AR"/>
-        </w:rPr>
-        <w:t>Pasado el primer ejemplo c</w:t>
+        <w:t>.</w:t>
+      </w:r>
+      <w:del w:id="12" w:author="Ariel Bensussan" w:date="2017-08-24T11:22:00Z">
+        <w:r>
+          <w:rPr>
+            <w:rFonts w:ascii="Calibri" w:eastAsia="Times New Roman" w:hAnsi="Calibri" w:cs="Times New Roman"/>
+            <w:lang w:eastAsia="es-AR"/>
+          </w:rPr>
+          <w:delText xml:space="preserve">  </w:delText>
+        </w:r>
+      </w:del>
+    </w:p>
+    <w:p>
+      <w:pPr>
+        <w:spacing w:after="0" w:line="240" w:lineRule="auto"/>
+        <w:rPr>
+          <w:rFonts w:ascii="Calibri" w:eastAsia="Times New Roman" w:hAnsi="Calibri" w:cs="Times New Roman"/>
+          <w:lang w:eastAsia="es-AR"/>
+        </w:rPr>
+      </w:pPr>
+    </w:p>
+    <w:p>
+      <w:pPr>
+        <w:spacing w:after="0" w:line="240" w:lineRule="auto"/>
+        <w:rPr>
+          <w:rFonts w:ascii="Calibri" w:eastAsia="Times New Roman" w:hAnsi="Calibri" w:cs="Times New Roman"/>
+          <w:lang w:eastAsia="es-AR"/>
+        </w:rPr>
+      </w:pPr>
+      <w:r>
+        <w:rPr>
+          <w:rFonts w:ascii="Calibri" w:eastAsia="Times New Roman" w:hAnsi="Calibri" w:cs="Times New Roman"/>
+          <w:lang w:eastAsia="es-AR"/>
+        </w:rPr>
+        <w:t>Pasado el primer ejemplo</w:t>
+      </w:r>
+      <w:ins w:id="13" w:author="Ariel Bensussan" w:date="2017-08-28T08:57:00Z">
+        <w:r>
+          <w:rPr>
+            <w:rFonts w:ascii="Calibri" w:eastAsia="Times New Roman" w:hAnsi="Calibri" w:cs="Times New Roman"/>
+            <w:lang w:eastAsia="es-AR"/>
+          </w:rPr>
+          <w:t>,</w:t>
+        </w:r>
+      </w:ins>
+      <w:r>
+        <w:rPr>
+          <w:rFonts w:ascii="Calibri" w:eastAsia="Times New Roman" w:hAnsi="Calibri" w:cs="Times New Roman"/>
+          <w:lang w:eastAsia="es-AR"/>
+        </w:rPr>
+        <w:t xml:space="preserve"> c</w:t>
       </w:r>
       <w:r>
         <w:rPr>
@@ -326,17 +476,41 @@
         </w:rPr>
         <w:t xml:space="preserve">omencé por hacer un curso en </w:t>
       </w:r>
-      <w:hyperlink r:id="rId5" w:history="1">
-        <w:r>
-          <w:rPr>
-            <w:rFonts w:ascii="Calibri" w:eastAsia="Times New Roman" w:hAnsi="Calibri" w:cs="Times New Roman"/>
-            <w:color w:val="0000FF"/>
-            <w:u w:val="single"/>
-            <w:lang w:eastAsia="es-AR"/>
-          </w:rPr>
-          <w:t>https://www.coursera.org/</w:t>
-        </w:r>
-      </w:hyperlink>
+      <w:commentRangeStart w:id="14"/>
+      <w:r>
+        <w:fldChar w:fldCharType="begin"/>
+      </w:r>
+      <w:r>
+        <w:instrText xml:space="preserve"> HYPERLINK "https://www.coursera.org/" </w:instrText>
+      </w:r>
+      <w:r>
+        <w:fldChar w:fldCharType="separate"/>
+      </w:r>
+      <w:r>
+        <w:rPr>
+          <w:rFonts w:ascii="Calibri" w:eastAsia="Times New Roman" w:hAnsi="Calibri" w:cs="Times New Roman"/>
+          <w:color w:val="0000FF"/>
+          <w:u w:val="single"/>
+          <w:lang w:eastAsia="es-AR"/>
+        </w:rPr>
+        <w:t>https://www.coursera.org/</w:t>
+      </w:r>
+      <w:r>
+        <w:rPr>
+          <w:rFonts w:ascii="Calibri" w:eastAsia="Times New Roman" w:hAnsi="Calibri" w:cs="Times New Roman"/>
+          <w:color w:val="0000FF"/>
+          <w:u w:val="single"/>
+          <w:lang w:eastAsia="es-AR"/>
+        </w:rPr>
+        <w:fldChar w:fldCharType="end"/>
+      </w:r>
+      <w:commentRangeEnd w:id="14"/>
+      <w:r>
+        <w:rPr>
+          <w:rStyle w:val="Refdecomentario"/>
+        </w:rPr>
+        <w:commentReference w:id="14"/>
+      </w:r>
       <w:r>
         <w:rPr>
           <w:rFonts w:ascii="Calibri" w:eastAsia="Times New Roman" w:hAnsi="Calibri" w:cs="Times New Roman"/>
@@ -356,7 +530,69 @@
           <w:rFonts w:ascii="Calibri" w:eastAsia="Times New Roman" w:hAnsi="Calibri" w:cs="Times New Roman"/>
           <w:lang w:eastAsia="es-AR"/>
         </w:rPr>
-        <w:t xml:space="preserve"> objetivo eran chicos que apenas terminan la primaria). Luego encontré otro curso en la misma </w:t>
+        <w:t xml:space="preserve"> objetivo eran chicos que apenas terminan la primaria). Luego encontré </w:t>
+      </w:r>
+      <w:commentRangeStart w:id="15"/>
+      <w:r>
+        <w:rPr>
+          <w:rFonts w:ascii="Calibri" w:eastAsia="Times New Roman" w:hAnsi="Calibri" w:cs="Times New Roman"/>
+          <w:lang w:eastAsia="es-AR"/>
+        </w:rPr>
+        <w:t xml:space="preserve">otro </w:t>
+      </w:r>
+      <w:ins w:id="16" w:author="Marcelo" w:date="2017-12-21T13:06:00Z">
+        <w:r>
+          <w:rPr>
+            <w:rFonts w:ascii="Calibri" w:eastAsia="Times New Roman" w:hAnsi="Calibri" w:cs="Times New Roman"/>
+            <w:lang w:eastAsia="es-AR"/>
+          </w:rPr>
+          <w:fldChar w:fldCharType="begin"/>
+        </w:r>
+        <w:r>
+          <w:rPr>
+            <w:rFonts w:ascii="Calibri" w:eastAsia="Times New Roman" w:hAnsi="Calibri" w:cs="Times New Roman"/>
+            <w:lang w:eastAsia="es-AR"/>
+          </w:rPr>
+          <w:instrText xml:space="preserve"> HYPERLINK "https://www.coursera.org/learn/arduino/home/welcome" </w:instrText>
+        </w:r>
+        <w:r>
+          <w:rPr>
+            <w:rFonts w:ascii="Calibri" w:eastAsia="Times New Roman" w:hAnsi="Calibri" w:cs="Times New Roman"/>
+            <w:lang w:eastAsia="es-AR"/>
+          </w:rPr>
+          <w:fldChar w:fldCharType="separate"/>
+        </w:r>
+        <w:r>
+          <w:rPr>
+            <w:rStyle w:val="Hipervnculo"/>
+            <w:rFonts w:ascii="Calibri" w:eastAsia="Times New Roman" w:hAnsi="Calibri" w:cs="Times New Roman"/>
+            <w:lang w:eastAsia="es-AR"/>
+          </w:rPr>
+          <w:t>curso</w:t>
+        </w:r>
+        <w:commentRangeEnd w:id="15"/>
+        <w:r>
+          <w:rPr>
+            <w:rStyle w:val="Hipervnculo"/>
+            <w:sz w:val="16"/>
+            <w:szCs w:val="16"/>
+          </w:rPr>
+          <w:commentReference w:id="15"/>
+        </w:r>
+        <w:r>
+          <w:rPr>
+            <w:rFonts w:ascii="Calibri" w:eastAsia="Times New Roman" w:hAnsi="Calibri" w:cs="Times New Roman"/>
+            <w:lang w:eastAsia="es-AR"/>
+          </w:rPr>
+          <w:fldChar w:fldCharType="end"/>
+        </w:r>
+      </w:ins>
+      <w:r>
+        <w:rPr>
+          <w:rFonts w:ascii="Calibri" w:eastAsia="Times New Roman" w:hAnsi="Calibri" w:cs="Times New Roman"/>
+          <w:lang w:eastAsia="es-AR"/>
+        </w:rPr>
+        <w:t xml:space="preserve"> en la misma </w:t>
       </w:r>
       <w:r>
         <w:rPr>
@@ -377,8 +613,58 @@
           <w:rFonts w:ascii="Calibri" w:eastAsia="Times New Roman" w:hAnsi="Calibri" w:cs="Times New Roman"/>
           <w:lang w:eastAsia="es-AR"/>
         </w:rPr>
-        <w:t>brindado por el Instituto de Física y Tecnología de Moscú el realmente me pareció muy bueno</w:t>
-      </w:r>
+        <w:t>brindado por el Instituto de Física y Tecnología de Moscú</w:t>
+      </w:r>
+      <w:ins w:id="17" w:author="Ariel Bensussan" w:date="2017-08-28T08:58:00Z">
+        <w:r>
+          <w:rPr>
+            <w:rFonts w:ascii="Calibri" w:eastAsia="Times New Roman" w:hAnsi="Calibri" w:cs="Times New Roman"/>
+            <w:lang w:eastAsia="es-AR"/>
+          </w:rPr>
+          <w:t>,</w:t>
+        </w:r>
+      </w:ins>
+      <w:r>
+        <w:rPr>
+          <w:rFonts w:ascii="Calibri" w:eastAsia="Times New Roman" w:hAnsi="Calibri" w:cs="Times New Roman"/>
+          <w:lang w:eastAsia="es-AR"/>
+        </w:rPr>
+        <w:t xml:space="preserve"> </w:t>
+      </w:r>
+      <w:del w:id="18" w:author="Ariel Bensussan" w:date="2017-08-28T08:58:00Z">
+        <w:r>
+          <w:rPr>
+            <w:rFonts w:ascii="Calibri" w:eastAsia="Times New Roman" w:hAnsi="Calibri" w:cs="Times New Roman"/>
+            <w:lang w:eastAsia="es-AR"/>
+          </w:rPr>
+          <w:delText xml:space="preserve">el </w:delText>
+        </w:r>
+      </w:del>
+      <w:ins w:id="19" w:author="Ariel Bensussan" w:date="2017-08-28T08:58:00Z">
+        <w:r>
+          <w:rPr>
+            <w:rFonts w:ascii="Calibri" w:eastAsia="Times New Roman" w:hAnsi="Calibri" w:cs="Times New Roman"/>
+            <w:lang w:eastAsia="es-AR"/>
+          </w:rPr>
+          <w:t xml:space="preserve">que </w:t>
+        </w:r>
+      </w:ins>
+      <w:r>
+        <w:rPr>
+          <w:rFonts w:ascii="Calibri" w:eastAsia="Times New Roman" w:hAnsi="Calibri" w:cs="Times New Roman"/>
+          <w:lang w:eastAsia="es-AR"/>
+        </w:rPr>
+        <w:t>realmente me pareció muy bueno</w:t>
+      </w:r>
+      <w:ins w:id="20" w:author="Ariel Bensussan" w:date="2017-08-28T08:59:00Z">
+        <w:r>
+          <w:rPr>
+            <w:rFonts w:ascii="Calibri" w:eastAsia="Times New Roman" w:hAnsi="Calibri" w:cs="Times New Roman"/>
+            <w:lang w:eastAsia="es-AR"/>
+          </w:rPr>
+          <w:t>,</w:t>
+        </w:r>
+      </w:ins>
       <w:r>
         <w:rPr>
           <w:rFonts w:ascii="Calibri" w:eastAsia="Times New Roman" w:hAnsi="Calibri" w:cs="Times New Roman"/>
@@ -402,27 +688,12 @@
           <w:lang w:eastAsia="es-AR"/>
         </w:rPr>
       </w:pPr>
-      <w:r>
-        <w:rPr>
-          <w:rFonts w:ascii="Calibri" w:eastAsia="Times New Roman" w:hAnsi="Calibri" w:cs="Times New Roman"/>
-          <w:lang w:eastAsia="es-AR"/>
-        </w:rPr>
-        <w:t> </w:t>
-      </w:r>
-    </w:p>
-    <w:p>
-      <w:pPr>
-        <w:spacing w:after="0" w:line="240" w:lineRule="auto"/>
-        <w:rPr>
-          <w:rFonts w:ascii="Calibri" w:eastAsia="Times New Roman" w:hAnsi="Calibri" w:cs="Times New Roman"/>
-          <w:color w:val="366092"/>
-          <w:sz w:val="26"/>
-          <w:szCs w:val="26"/>
-          <w:lang w:eastAsia="es-AR"/>
-        </w:rPr>
-      </w:pPr>
-      <w:r>
-        <w:rPr>
+    </w:p>
+    <w:p>
+      <w:pPr>
+        <w:spacing w:after="0" w:line="240" w:lineRule="auto"/>
+        <w:rPr>
+          <w:del w:id="21" w:author="Ariel Bensussan" w:date="2017-08-28T08:59:00Z"/>
           <w:rFonts w:ascii="Calibri" w:eastAsia="Times New Roman" w:hAnsi="Calibri" w:cs="Times New Roman"/>
           <w:b/>
           <w:bCs/>
@@ -431,6 +702,114 @@
           <w:szCs w:val="26"/>
           <w:lang w:eastAsia="es-AR"/>
         </w:rPr>
+      </w:pPr>
+      <w:commentRangeStart w:id="22"/>
+      <w:del w:id="23" w:author="Ariel Bensussan" w:date="2017-08-28T08:59:00Z">
+        <w:r>
+          <w:rPr>
+            <w:rFonts w:ascii="Calibri" w:eastAsia="Times New Roman" w:hAnsi="Calibri" w:cs="Times New Roman"/>
+            <w:b/>
+            <w:bCs/>
+            <w:color w:val="366092"/>
+            <w:sz w:val="26"/>
+            <w:szCs w:val="26"/>
+            <w:lang w:eastAsia="es-AR"/>
+          </w:rPr>
+          <w:delText>O</w:delText>
+        </w:r>
+        <w:r>
+          <w:rPr>
+            <w:rFonts w:ascii="Calibri" w:eastAsia="Times New Roman" w:hAnsi="Calibri" w:cs="Times New Roman"/>
+            <w:b/>
+            <w:bCs/>
+            <w:color w:val="366092"/>
+            <w:sz w:val="26"/>
+            <w:szCs w:val="26"/>
+            <w:lang w:eastAsia="es-AR"/>
+          </w:rPr>
+          <w:delText>bjetivo</w:delText>
+        </w:r>
+      </w:del>
+      <w:commentRangeEnd w:id="22"/>
+      <w:r>
+        <w:rPr>
+          <w:rStyle w:val="Refdecomentario"/>
+        </w:rPr>
+        <w:commentReference w:id="22"/>
+      </w:r>
+    </w:p>
+    <w:p>
+      <w:pPr>
+        <w:spacing w:after="0" w:line="240" w:lineRule="auto"/>
+        <w:rPr>
+          <w:rFonts w:ascii="Calibri" w:eastAsia="Times New Roman" w:hAnsi="Calibri" w:cs="Times New Roman"/>
+          <w:lang w:eastAsia="es-AR"/>
+        </w:rPr>
+      </w:pPr>
+      <w:r>
+        <w:rPr>
+          <w:rFonts w:ascii="Calibri" w:eastAsia="Times New Roman" w:hAnsi="Calibri" w:cs="Times New Roman"/>
+          <w:lang w:eastAsia="es-AR"/>
+        </w:rPr>
+        <w:t xml:space="preserve">En esta nota intento describir como fue el proceso para realizar la tarea que requería el curso. Se puede ver el código, los componentes necesarios y un video del proyecto terminado en el repositorio de </w:t>
+      </w:r>
+      <w:hyperlink r:id="rId7" w:history="1">
+        <w:proofErr w:type="spellStart"/>
+        <w:r>
+          <w:rPr>
+            <w:rStyle w:val="Hipervnculo"/>
+            <w:rFonts w:ascii="Calibri" w:eastAsia="Times New Roman" w:hAnsi="Calibri" w:cs="Times New Roman"/>
+            <w:lang w:eastAsia="es-AR"/>
+          </w:rPr>
+          <w:t>Github</w:t>
+        </w:r>
+        <w:proofErr w:type="spellEnd"/>
+      </w:hyperlink>
+      <w:r>
+        <w:rPr>
+          <w:rFonts w:ascii="Calibri" w:eastAsia="Times New Roman" w:hAnsi="Calibri" w:cs="Times New Roman"/>
+          <w:lang w:eastAsia="es-AR"/>
+        </w:rPr>
+        <w:t xml:space="preserve">. </w:t>
+      </w:r>
+    </w:p>
+    <w:p>
+      <w:pPr>
+        <w:spacing w:after="0" w:line="240" w:lineRule="auto"/>
+        <w:rPr>
+          <w:rFonts w:ascii="Calibri" w:eastAsia="Times New Roman" w:hAnsi="Calibri" w:cs="Times New Roman"/>
+          <w:lang w:eastAsia="es-AR"/>
+        </w:rPr>
+      </w:pPr>
+      <w:r>
+        <w:rPr>
+          <w:rFonts w:ascii="Calibri" w:eastAsia="Times New Roman" w:hAnsi="Calibri" w:cs="Times New Roman"/>
+          <w:lang w:eastAsia="es-AR"/>
+        </w:rPr>
+        <w:t> </w:t>
+      </w:r>
+    </w:p>
+    <w:p>
+      <w:pPr>
+        <w:spacing w:after="0" w:line="240" w:lineRule="auto"/>
+        <w:rPr>
+          <w:rFonts w:ascii="Calibri" w:eastAsia="Times New Roman" w:hAnsi="Calibri" w:cs="Times New Roman"/>
+          <w:color w:val="366092"/>
+          <w:sz w:val="26"/>
+          <w:szCs w:val="26"/>
+          <w:lang w:eastAsia="es-AR"/>
+        </w:rPr>
+      </w:pPr>
+      <w:r>
+        <w:rPr>
+          <w:rFonts w:ascii="Calibri" w:eastAsia="Times New Roman" w:hAnsi="Calibri" w:cs="Times New Roman"/>
+          <w:b/>
+          <w:bCs/>
+          <w:color w:val="366092"/>
+          <w:sz w:val="26"/>
+          <w:szCs w:val="26"/>
+          <w:lang w:eastAsia="es-AR"/>
+        </w:rPr>
         <w:t xml:space="preserve">El desafío </w:t>
       </w:r>
     </w:p>
@@ -517,8 +896,9 @@
           <w:szCs w:val="24"/>
           <w:lang w:eastAsia="es-AR"/>
         </w:rPr>
+        <w:lastRenderedPageBreak/>
         <w:drawing>
-          <wp:inline distT="0" distB="0" distL="0" distR="0" wp14:anchorId="277F3532" wp14:editId="5628891E">
+          <wp:inline distT="0" distB="0" distL="0" distR="0" wp14:anchorId="6951A45E" wp14:editId="7C1B931F">
             <wp:extent cx="4524375" cy="3657600"/>
             <wp:effectExtent l="0" t="0" r="9525" b="0"/>
             <wp:docPr id="2" name="Imagen 2" descr="Texto alternativo generado por el equipo: "/>
@@ -535,7 +915,7 @@
                     </pic:cNvPicPr>
                   </pic:nvPicPr>
                   <pic:blipFill>
-                    <a:blip r:embed="rId6" cstate="print">
+                    <a:blip r:embed="rId8" cstate="print">
                       <a:extLst>
                         <a:ext uri="{28A0092B-C50C-407E-A947-70E740481C1C}">
                           <a14:useLocalDpi xmlns:a14="http://schemas.microsoft.com/office/drawing/2010/main" val="0"/>
@@ -580,7 +960,6 @@
           <w:rFonts w:ascii="Calibri" w:eastAsia="Times New Roman" w:hAnsi="Calibri" w:cs="Times New Roman"/>
           <w:lang w:eastAsia="es-AR"/>
         </w:rPr>
-        <w:lastRenderedPageBreak/>
         <w:t xml:space="preserve">Por un lado, tenemos que detectar cuando se acerca el tren, en este caso se usó un sensor de distancia por ultrasonido, y </w:t>
       </w:r>
       <w:r>
@@ -595,7 +974,91 @@
           <w:rFonts w:ascii="Calibri" w:eastAsia="Times New Roman" w:hAnsi="Calibri" w:cs="Times New Roman"/>
           <w:lang w:eastAsia="es-AR"/>
         </w:rPr>
-        <w:t xml:space="preserve">n quiere cruzar para lo que use un botón de presión. Por otro lado, debemos informar a los vehículos que pueden o no pasar para los cual ponemos una barrera en el camino, de la misma forma tenemos que avisar a los peatones cuando pueden o no pasar para los cual use un semáforo, o sea un led verde y uno rojo, y la generación de un sonido, por medio de un </w:t>
+        <w:t xml:space="preserve">n quiere cruzar para lo que </w:t>
+      </w:r>
+      <w:del w:id="24" w:author="Ariel Bensussan" w:date="2017-08-28T09:02:00Z">
+        <w:r>
+          <w:rPr>
+            <w:rFonts w:ascii="Calibri" w:eastAsia="Times New Roman" w:hAnsi="Calibri" w:cs="Times New Roman"/>
+            <w:lang w:eastAsia="es-AR"/>
+          </w:rPr>
+          <w:delText xml:space="preserve">use </w:delText>
+        </w:r>
+      </w:del>
+      <w:ins w:id="25" w:author="Ariel Bensussan" w:date="2017-08-28T09:02:00Z">
+        <w:r>
+          <w:rPr>
+            <w:rFonts w:ascii="Calibri" w:eastAsia="Times New Roman" w:hAnsi="Calibri" w:cs="Times New Roman"/>
+            <w:lang w:eastAsia="es-AR"/>
+          </w:rPr>
+          <w:t xml:space="preserve">se usó </w:t>
+        </w:r>
+      </w:ins>
+      <w:r>
+        <w:rPr>
+          <w:rFonts w:ascii="Calibri" w:eastAsia="Times New Roman" w:hAnsi="Calibri" w:cs="Times New Roman"/>
+          <w:lang w:eastAsia="es-AR"/>
+        </w:rPr>
+        <w:t>un botón de presión. Por otro lado, debemos informar a los vehículos que pueden o no pasar para los cual ponemos una barrera en el camino</w:t>
+      </w:r>
+      <w:del w:id="26" w:author="Ariel Bensussan" w:date="2017-08-28T09:02:00Z">
+        <w:r>
+          <w:rPr>
+            <w:rFonts w:ascii="Calibri" w:eastAsia="Times New Roman" w:hAnsi="Calibri" w:cs="Times New Roman"/>
+            <w:lang w:eastAsia="es-AR"/>
+          </w:rPr>
+          <w:delText xml:space="preserve">, </w:delText>
+        </w:r>
+      </w:del>
+      <w:ins w:id="27" w:author="Ariel Bensussan" w:date="2017-08-28T09:02:00Z">
+        <w:r>
+          <w:rPr>
+            <w:rFonts w:ascii="Calibri" w:eastAsia="Times New Roman" w:hAnsi="Calibri" w:cs="Times New Roman"/>
+            <w:lang w:eastAsia="es-AR"/>
+          </w:rPr>
+          <w:t xml:space="preserve">. </w:t>
+        </w:r>
+      </w:ins>
+      <w:del w:id="28" w:author="Ariel Bensussan" w:date="2017-08-28T09:02:00Z">
+        <w:r>
+          <w:rPr>
+            <w:rFonts w:ascii="Calibri" w:eastAsia="Times New Roman" w:hAnsi="Calibri" w:cs="Times New Roman"/>
+            <w:lang w:eastAsia="es-AR"/>
+          </w:rPr>
+          <w:delText xml:space="preserve">de </w:delText>
+        </w:r>
+      </w:del>
+      <w:ins w:id="29" w:author="Ariel Bensussan" w:date="2017-08-28T09:02:00Z">
+        <w:r>
+          <w:rPr>
+            <w:rFonts w:ascii="Calibri" w:eastAsia="Times New Roman" w:hAnsi="Calibri" w:cs="Times New Roman"/>
+            <w:lang w:eastAsia="es-AR"/>
+          </w:rPr>
+          <w:t xml:space="preserve">De </w:t>
+        </w:r>
+      </w:ins>
+      <w:r>
+        <w:rPr>
+          <w:rFonts w:ascii="Calibri" w:eastAsia="Times New Roman" w:hAnsi="Calibri" w:cs="Times New Roman"/>
+          <w:lang w:eastAsia="es-AR"/>
+        </w:rPr>
+        <w:t xml:space="preserve">la misma forma tenemos que avisar a los peatones cuando pueden o no pasar para los cual use un semáforo, o sea un led verde y uno rojo, y </w:t>
+      </w:r>
+      <w:ins w:id="30" w:author="Ariel Bensussan" w:date="2017-08-28T09:03:00Z">
+        <w:r>
+          <w:rPr>
+            <w:rFonts w:ascii="Calibri" w:eastAsia="Times New Roman" w:hAnsi="Calibri" w:cs="Times New Roman"/>
+            <w:lang w:eastAsia="es-AR"/>
+          </w:rPr>
+          <w:t xml:space="preserve">además </w:t>
+        </w:r>
+      </w:ins>
+      <w:r>
+        <w:rPr>
+          <w:rFonts w:ascii="Calibri" w:eastAsia="Times New Roman" w:hAnsi="Calibri" w:cs="Times New Roman"/>
+          <w:lang w:eastAsia="es-AR"/>
+        </w:rPr>
+        <w:t xml:space="preserve">la generación de un sonido, por medio de un </w:t>
       </w:r>
       <w:proofErr w:type="spellStart"/>
       <w:r>
@@ -647,12 +1110,46 @@
           <w:lang w:eastAsia="es-AR"/>
         </w:rPr>
       </w:pPr>
-      <w:r>
-        <w:rPr>
-          <w:rFonts w:ascii="Calibri" w:eastAsia="Times New Roman" w:hAnsi="Calibri" w:cs="Times New Roman"/>
-          <w:lang w:eastAsia="es-AR"/>
-        </w:rPr>
-        <w:t xml:space="preserve">El modelo debía cumplir con las siguientes reglas: </w:t>
+      <w:ins w:id="31" w:author="Ariel Bensussan" w:date="2017-08-28T09:03:00Z">
+        <w:r>
+          <w:rPr>
+            <w:rFonts w:ascii="Calibri" w:eastAsia="Times New Roman" w:hAnsi="Calibri" w:cs="Times New Roman"/>
+            <w:lang w:eastAsia="es-AR"/>
+          </w:rPr>
+          <w:t xml:space="preserve">Entonces, </w:t>
+        </w:r>
+      </w:ins>
+      <w:del w:id="32" w:author="Ariel Bensussan" w:date="2017-08-28T09:03:00Z">
+        <w:r>
+          <w:rPr>
+            <w:rFonts w:ascii="Calibri" w:eastAsia="Times New Roman" w:hAnsi="Calibri" w:cs="Times New Roman"/>
+            <w:lang w:eastAsia="es-AR"/>
+          </w:rPr>
+          <w:delText xml:space="preserve">El </w:delText>
+        </w:r>
+      </w:del>
+      <w:ins w:id="33" w:author="Ariel Bensussan" w:date="2017-08-28T09:03:00Z">
+        <w:r>
+          <w:rPr>
+            <w:rFonts w:ascii="Calibri" w:eastAsia="Times New Roman" w:hAnsi="Calibri" w:cs="Times New Roman"/>
+            <w:lang w:eastAsia="es-AR"/>
+          </w:rPr>
+          <w:t>e</w:t>
+        </w:r>
+        <w:r>
+          <w:rPr>
+            <w:rFonts w:ascii="Calibri" w:eastAsia="Times New Roman" w:hAnsi="Calibri" w:cs="Times New Roman"/>
+            <w:lang w:eastAsia="es-AR"/>
+          </w:rPr>
+          <w:t xml:space="preserve">l </w:t>
+        </w:r>
+      </w:ins>
+      <w:r>
+        <w:rPr>
+          <w:rFonts w:ascii="Calibri" w:eastAsia="Times New Roman" w:hAnsi="Calibri" w:cs="Times New Roman"/>
+          <w:lang w:eastAsia="es-AR"/>
+        </w:rPr>
+        <w:t xml:space="preserve">modelo debía cumplir con las siguientes reglas: </w:t>
       </w:r>
     </w:p>
     <w:p>
@@ -700,7 +1197,46 @@
           <w:rFonts w:ascii="Calibri" w:eastAsia="Times New Roman" w:hAnsi="Calibri" w:cs="Times New Roman"/>
           <w:lang w:eastAsia="es-AR"/>
         </w:rPr>
-        <w:t xml:space="preserve">Una vez que paso el tren debe </w:t>
+        <w:t xml:space="preserve">Una vez que </w:t>
+      </w:r>
+      <w:del w:id="34" w:author="Ariel Bensussan" w:date="2017-08-28T09:03:00Z">
+        <w:r>
+          <w:rPr>
+            <w:rFonts w:ascii="Calibri" w:eastAsia="Times New Roman" w:hAnsi="Calibri" w:cs="Times New Roman"/>
+            <w:lang w:eastAsia="es-AR"/>
+          </w:rPr>
+          <w:delText xml:space="preserve">paso </w:delText>
+        </w:r>
+      </w:del>
+      <w:ins w:id="35" w:author="Ariel Bensussan" w:date="2017-08-28T09:03:00Z">
+        <w:r>
+          <w:rPr>
+            <w:rFonts w:ascii="Calibri" w:eastAsia="Times New Roman" w:hAnsi="Calibri" w:cs="Times New Roman"/>
+            <w:lang w:eastAsia="es-AR"/>
+          </w:rPr>
+          <w:t>pas</w:t>
+        </w:r>
+        <w:r>
+          <w:rPr>
+            <w:rFonts w:ascii="Calibri" w:eastAsia="Times New Roman" w:hAnsi="Calibri" w:cs="Times New Roman"/>
+            <w:lang w:eastAsia="es-AR"/>
+          </w:rPr>
+          <w:t>ó</w:t>
+        </w:r>
+        <w:r>
+          <w:rPr>
+            <w:rFonts w:ascii="Calibri" w:eastAsia="Times New Roman" w:hAnsi="Calibri" w:cs="Times New Roman"/>
+            <w:lang w:eastAsia="es-AR"/>
+          </w:rPr>
+          <w:t xml:space="preserve"> </w:t>
+        </w:r>
+      </w:ins>
+      <w:r>
+        <w:rPr>
+          <w:rFonts w:ascii="Calibri" w:eastAsia="Times New Roman" w:hAnsi="Calibri" w:cs="Times New Roman"/>
+          <w:lang w:eastAsia="es-AR"/>
+        </w:rPr>
+        <w:t xml:space="preserve">el tren debe </w:t>
       </w:r>
       <w:r>
         <w:rPr>
@@ -738,7 +1274,23 @@
           <w:rFonts w:ascii="Calibri" w:eastAsia="Times New Roman" w:hAnsi="Calibri" w:cs="Times New Roman"/>
           <w:lang w:eastAsia="es-AR"/>
         </w:rPr>
-        <w:t xml:space="preserve">Si un peatón quiere cruzar debe presionar el botón el cual baja la barrera y pone el semáforo en verde. </w:t>
+        <w:t>Si un peatón quiere cruzar debe presionar el botón</w:t>
+      </w:r>
+      <w:ins w:id="36" w:author="Ariel Bensussan" w:date="2017-08-28T09:03:00Z">
+        <w:r>
+          <w:rPr>
+            <w:rFonts w:ascii="Calibri" w:eastAsia="Times New Roman" w:hAnsi="Calibri" w:cs="Times New Roman"/>
+            <w:lang w:eastAsia="es-AR"/>
+          </w:rPr>
+          <w:t>,</w:t>
+        </w:r>
+      </w:ins>
+      <w:r>
+        <w:rPr>
+          <w:rFonts w:ascii="Calibri" w:eastAsia="Times New Roman" w:hAnsi="Calibri" w:cs="Times New Roman"/>
+          <w:lang w:eastAsia="es-AR"/>
+        </w:rPr>
+        <w:t xml:space="preserve"> el cual baja la barrera y pone el semáforo en verde. </w:t>
       </w:r>
     </w:p>
     <w:p>
@@ -977,7 +1529,32 @@
           <w:rFonts w:ascii="Calibri" w:eastAsia="Times New Roman" w:hAnsi="Calibri" w:cs="Times New Roman"/>
           <w:lang w:eastAsia="es-AR"/>
         </w:rPr>
-        <w:t xml:space="preserve"> reglas son sencillas pero fue realmente desafiante lograrlas. </w:t>
+        <w:t xml:space="preserve"> reglas son </w:t>
+      </w:r>
+      <w:del w:id="37" w:author="Ariel Bensussan" w:date="2017-08-28T09:05:00Z">
+        <w:r>
+          <w:rPr>
+            <w:rFonts w:ascii="Calibri" w:eastAsia="Times New Roman" w:hAnsi="Calibri" w:cs="Times New Roman"/>
+            <w:lang w:eastAsia="es-AR"/>
+          </w:rPr>
+          <w:delText>sencillas</w:delText>
+        </w:r>
+      </w:del>
+      <w:ins w:id="38" w:author="Ariel Bensussan" w:date="2017-08-28T09:05:00Z">
+        <w:r>
+          <w:rPr>
+            <w:rFonts w:ascii="Calibri" w:eastAsia="Times New Roman" w:hAnsi="Calibri" w:cs="Times New Roman"/>
+            <w:lang w:eastAsia="es-AR"/>
+          </w:rPr>
+          <w:t>sencillas,</w:t>
+        </w:r>
+      </w:ins>
+      <w:r>
+        <w:rPr>
+          <w:rFonts w:ascii="Calibri" w:eastAsia="Times New Roman" w:hAnsi="Calibri" w:cs="Times New Roman"/>
+          <w:lang w:eastAsia="es-AR"/>
+        </w:rPr>
+        <w:t xml:space="preserve"> pero fue realmente desafiante lograrlas. </w:t>
       </w:r>
     </w:p>
     <w:p>
@@ -1033,6 +1610,7 @@
           <w:rFonts w:ascii="Calibri" w:eastAsia="Times New Roman" w:hAnsi="Calibri" w:cs="Times New Roman"/>
           <w:lang w:eastAsia="es-AR"/>
         </w:rPr>
+        <w:lastRenderedPageBreak/>
         <w:t xml:space="preserve">En este caso los pequeños bocados fueron: </w:t>
       </w:r>
     </w:p>
@@ -1206,7 +1784,78 @@
           <w:rFonts w:ascii="Calibri" w:eastAsia="Times New Roman" w:hAnsi="Calibri" w:cs="Times New Roman"/>
           <w:lang w:eastAsia="es-AR"/>
         </w:rPr>
-        <w:t xml:space="preserve"> ciertos requerimientos que se iban a convertir en componentes específicos, como por ejemplo  para el semáforo necesitaba dos led uno rojo y otro verde, esto a nivel de la señal eléctrica requiere de un pin de la placa Arduino para cada uno. Para detectar el tren necesitaba algún tipo de sensor de presencia y decidí usar un medidor de distancia por ultrasonido (podría haber usado uno por IR, o un sensor de luz, etc.). En este caso el sensor requiere 2 pines </w:t>
+        <w:t xml:space="preserve"> ciertos requerimientos que se iban a convertir en componentes específicos</w:t>
+      </w:r>
+      <w:r>
+        <w:rPr>
+          <w:rFonts w:ascii="Calibri" w:eastAsia="Times New Roman" w:hAnsi="Calibri" w:cs="Times New Roman"/>
+          <w:lang w:eastAsia="es-AR"/>
+        </w:rPr>
+        <w:t xml:space="preserve"> y necesitaba saber si me alcanzaban los pines que tiene disponible </w:t>
+      </w:r>
+      <w:ins w:id="39" w:author="Ariel Bensussan" w:date="2017-08-28T09:05:00Z">
+        <w:r>
+          <w:rPr>
+            <w:rFonts w:ascii="Calibri" w:eastAsia="Times New Roman" w:hAnsi="Calibri" w:cs="Times New Roman"/>
+            <w:lang w:eastAsia="es-AR"/>
+          </w:rPr>
+          <w:t xml:space="preserve">la </w:t>
+        </w:r>
+      </w:ins>
+      <w:r>
+        <w:rPr>
+          <w:rFonts w:ascii="Calibri" w:eastAsia="Times New Roman" w:hAnsi="Calibri" w:cs="Times New Roman"/>
+          <w:lang w:eastAsia="es-AR"/>
+        </w:rPr>
+        <w:t>placa de Arduino</w:t>
+      </w:r>
+      <w:r>
+        <w:rPr>
+          <w:rFonts w:ascii="Calibri" w:eastAsia="Times New Roman" w:hAnsi="Calibri" w:cs="Times New Roman"/>
+          <w:lang w:eastAsia="es-AR"/>
+        </w:rPr>
+        <w:t>, como por ejemplo</w:t>
+      </w:r>
+      <w:del w:id="40" w:author="Ariel Bensussan" w:date="2017-08-28T09:05:00Z">
+        <w:r>
+          <w:rPr>
+            <w:rFonts w:ascii="Calibri" w:eastAsia="Times New Roman" w:hAnsi="Calibri" w:cs="Times New Roman"/>
+            <w:lang w:eastAsia="es-AR"/>
+          </w:rPr>
+          <w:delText xml:space="preserve"> </w:delText>
+        </w:r>
+      </w:del>
+      <w:ins w:id="41" w:author="Ariel Bensussan" w:date="2017-08-28T09:05:00Z">
+        <w:r>
+          <w:rPr>
+            <w:rFonts w:ascii="Calibri" w:eastAsia="Times New Roman" w:hAnsi="Calibri" w:cs="Times New Roman"/>
+            <w:lang w:eastAsia="es-AR"/>
+          </w:rPr>
+          <w:t>,</w:t>
+        </w:r>
+      </w:ins>
+      <w:r>
+        <w:rPr>
+          <w:rFonts w:ascii="Calibri" w:eastAsia="Times New Roman" w:hAnsi="Calibri" w:cs="Times New Roman"/>
+          <w:lang w:eastAsia="es-AR"/>
+        </w:rPr>
+        <w:t xml:space="preserve"> para el semáforo necesitaba dos led</w:t>
+      </w:r>
+      <w:ins w:id="42" w:author="Ariel Bensussan" w:date="2017-08-28T09:06:00Z">
+        <w:r>
+          <w:rPr>
+            <w:rFonts w:ascii="Calibri" w:eastAsia="Times New Roman" w:hAnsi="Calibri" w:cs="Times New Roman"/>
+            <w:lang w:eastAsia="es-AR"/>
+          </w:rPr>
+          <w:t>:</w:t>
+        </w:r>
+      </w:ins>
+      <w:r>
+        <w:rPr>
+          <w:rFonts w:ascii="Calibri" w:eastAsia="Times New Roman" w:hAnsi="Calibri" w:cs="Times New Roman"/>
+          <w:lang w:eastAsia="es-AR"/>
+        </w:rPr>
+        <w:t xml:space="preserve"> uno rojo y otro verde, esto a nivel de la señal eléctrica requiere de un pin para cada uno. Para detectar el tren necesitaba algún tipo de sensor de presencia y decidí usar un medidor de distancia por ultrasonido (podría haber usado uno por IR, o un sensor de luz, etc.). En este caso el sensor requiere 2 pines </w:t>
       </w:r>
       <w:r>
         <w:rPr>
@@ -1220,7 +1869,32 @@
           <w:rFonts w:ascii="Calibri" w:eastAsia="Times New Roman" w:hAnsi="Calibri" w:cs="Times New Roman"/>
           <w:lang w:eastAsia="es-AR"/>
         </w:rPr>
-        <w:t xml:space="preserve">. También necesitaba el botón pulsador para los peatones y un servo para subir y bajar la barrera que habilita el </w:t>
+        <w:t>. También necesitaba el botón pulsador para los peatones</w:t>
+      </w:r>
+      <w:ins w:id="43" w:author="Marcelo" w:date="2017-12-21T13:26:00Z">
+        <w:r>
+          <w:rPr>
+            <w:rFonts w:ascii="Calibri" w:eastAsia="Times New Roman" w:hAnsi="Calibri" w:cs="Times New Roman"/>
+            <w:lang w:eastAsia="es-AR"/>
+          </w:rPr>
+          <w:t xml:space="preserve">, </w:t>
+        </w:r>
+      </w:ins>
+      <w:del w:id="44" w:author="Marcelo" w:date="2017-12-21T13:26:00Z">
+        <w:r>
+          <w:rPr>
+            <w:rFonts w:ascii="Calibri" w:eastAsia="Times New Roman" w:hAnsi="Calibri" w:cs="Times New Roman"/>
+            <w:lang w:eastAsia="es-AR"/>
+          </w:rPr>
+          <w:delText xml:space="preserve"> y </w:delText>
+        </w:r>
+      </w:del>
+      <w:r>
+        <w:rPr>
+          <w:rFonts w:ascii="Calibri" w:eastAsia="Times New Roman" w:hAnsi="Calibri" w:cs="Times New Roman"/>
+          <w:lang w:eastAsia="es-AR"/>
+        </w:rPr>
+        <w:t xml:space="preserve">un servo para subir y bajar la barrera que habilita el </w:t>
       </w:r>
       <w:r>
         <w:rPr>
@@ -1234,14 +1908,70 @@
           <w:rFonts w:ascii="Calibri" w:eastAsia="Times New Roman" w:hAnsi="Calibri" w:cs="Times New Roman"/>
           <w:lang w:eastAsia="es-AR"/>
         </w:rPr>
-        <w:t xml:space="preserve"> de los autos. </w:t>
-      </w:r>
-      <w:r>
-        <w:rPr>
-          <w:rFonts w:ascii="Calibri" w:eastAsia="Times New Roman" w:hAnsi="Calibri" w:cs="Times New Roman"/>
-          <w:lang w:eastAsia="es-AR"/>
-        </w:rPr>
-        <w:t xml:space="preserve">Otros componentes son: el servo para manejar la barrera,  el </w:t>
+        <w:t xml:space="preserve"> de los autos</w:t>
+      </w:r>
+      <w:del w:id="45" w:author="Marcelo" w:date="2017-12-21T13:26:00Z">
+        <w:r>
+          <w:rPr>
+            <w:rFonts w:ascii="Calibri" w:eastAsia="Times New Roman" w:hAnsi="Calibri" w:cs="Times New Roman"/>
+            <w:lang w:eastAsia="es-AR"/>
+          </w:rPr>
+          <w:delText xml:space="preserve">. </w:delText>
+        </w:r>
+        <w:r>
+          <w:rPr>
+            <w:rFonts w:ascii="Calibri" w:eastAsia="Times New Roman" w:hAnsi="Calibri" w:cs="Times New Roman"/>
+            <w:lang w:eastAsia="es-AR"/>
+          </w:rPr>
+          <w:delText xml:space="preserve">Otros componentes son: </w:delText>
+        </w:r>
+        <w:commentRangeStart w:id="46"/>
+        <w:r>
+          <w:rPr>
+            <w:rFonts w:ascii="Calibri" w:eastAsia="Times New Roman" w:hAnsi="Calibri" w:cs="Times New Roman"/>
+            <w:lang w:eastAsia="es-AR"/>
+          </w:rPr>
+          <w:delText>el servo para manejar la barrera</w:delText>
+        </w:r>
+        <w:commentRangeEnd w:id="46"/>
+        <w:r>
+          <w:rPr>
+            <w:rStyle w:val="Refdecomentario"/>
+          </w:rPr>
+          <w:commentReference w:id="46"/>
+        </w:r>
+        <w:r>
+          <w:rPr>
+            <w:rFonts w:ascii="Calibri" w:eastAsia="Times New Roman" w:hAnsi="Calibri" w:cs="Times New Roman"/>
+            <w:lang w:eastAsia="es-AR"/>
+          </w:rPr>
+          <w:delText>,</w:delText>
+        </w:r>
+      </w:del>
+      <w:ins w:id="47" w:author="Marcelo" w:date="2017-12-21T13:26:00Z">
+        <w:r>
+          <w:rPr>
+            <w:rFonts w:ascii="Calibri" w:eastAsia="Times New Roman" w:hAnsi="Calibri" w:cs="Times New Roman"/>
+            <w:lang w:eastAsia="es-AR"/>
+          </w:rPr>
+          <w:t xml:space="preserve"> y</w:t>
+        </w:r>
+      </w:ins>
+      <w:del w:id="48" w:author="Marcelo" w:date="2017-12-21T13:26:00Z">
+        <w:r>
+          <w:rPr>
+            <w:rFonts w:ascii="Calibri" w:eastAsia="Times New Roman" w:hAnsi="Calibri" w:cs="Times New Roman"/>
+            <w:lang w:eastAsia="es-AR"/>
+          </w:rPr>
+          <w:delText xml:space="preserve"> </w:delText>
+        </w:r>
+      </w:del>
+      <w:r>
+        <w:rPr>
+          <w:rFonts w:ascii="Calibri" w:eastAsia="Times New Roman" w:hAnsi="Calibri" w:cs="Times New Roman"/>
+          <w:lang w:eastAsia="es-AR"/>
+        </w:rPr>
+        <w:t xml:space="preserve"> el </w:t>
       </w:r>
       <w:proofErr w:type="spellStart"/>
       <w:r>
@@ -1767,7 +2497,6 @@
                 <w:color w:val="000000"/>
                 <w:lang w:eastAsia="es-AR"/>
               </w:rPr>
-              <w:lastRenderedPageBreak/>
               <w:t>Servo</w:t>
             </w:r>
           </w:p>
@@ -2787,7 +3516,23 @@
           <w:rFonts w:ascii="Calibri" w:eastAsia="Times New Roman" w:hAnsi="Calibri" w:cs="Times New Roman"/>
           <w:lang w:eastAsia="es-AR"/>
         </w:rPr>
-        <w:t xml:space="preserve">Definí  una </w:t>
+        <w:t xml:space="preserve">Definí </w:t>
+      </w:r>
+      <w:del w:id="49" w:author="Ariel Bensussan" w:date="2017-08-28T09:07:00Z">
+        <w:r>
+          <w:rPr>
+            <w:rFonts w:ascii="Calibri" w:eastAsia="Times New Roman" w:hAnsi="Calibri" w:cs="Times New Roman"/>
+            <w:lang w:eastAsia="es-AR"/>
+          </w:rPr>
+          <w:delText xml:space="preserve"> </w:delText>
+        </w:r>
+      </w:del>
+      <w:r>
+        <w:rPr>
+          <w:rFonts w:ascii="Calibri" w:eastAsia="Times New Roman" w:hAnsi="Calibri" w:cs="Times New Roman"/>
+          <w:lang w:eastAsia="es-AR"/>
+        </w:rPr>
+        <w:t xml:space="preserve">una </w:t>
       </w:r>
       <w:r>
         <w:rPr>
@@ -2801,7 +3546,78 @@
           <w:rFonts w:ascii="Calibri" w:eastAsia="Times New Roman" w:hAnsi="Calibri" w:cs="Times New Roman"/>
           <w:lang w:eastAsia="es-AR"/>
         </w:rPr>
-        <w:t xml:space="preserve"> de estados para representar sus estados y sus transiciones ya que son muy marcados, por ejemplos no hay manera de que cuando este habilitado el paso del tren se habilite a los peatones o los vehículos. Por otro lado, las transiciones  también son muy representativas, o sea, si estaba pasando el tren y fue presionado el botón de los peatones la transición es TREN_A_PEATONES con los cual es </w:t>
+        <w:t xml:space="preserve"> de estados para representar sus estados y sus transiciones ya que son muy marcados, por ejemplo</w:t>
+      </w:r>
+      <w:del w:id="50" w:author="Marcelo" w:date="2017-12-21T13:22:00Z">
+        <w:r>
+          <w:rPr>
+            <w:rFonts w:ascii="Calibri" w:eastAsia="Times New Roman" w:hAnsi="Calibri" w:cs="Times New Roman"/>
+            <w:lang w:eastAsia="es-AR"/>
+          </w:rPr>
+          <w:delText>s</w:delText>
+        </w:r>
+      </w:del>
+      <w:r>
+        <w:rPr>
+          <w:rFonts w:ascii="Calibri" w:eastAsia="Times New Roman" w:hAnsi="Calibri" w:cs="Times New Roman"/>
+          <w:lang w:eastAsia="es-AR"/>
+        </w:rPr>
+        <w:t xml:space="preserve"> no hay manera de que cuando </w:t>
+      </w:r>
+      <w:del w:id="51" w:author="Ariel Bensussan" w:date="2017-08-28T09:07:00Z">
+        <w:r>
+          <w:rPr>
+            <w:rFonts w:ascii="Calibri" w:eastAsia="Times New Roman" w:hAnsi="Calibri" w:cs="Times New Roman"/>
+            <w:lang w:eastAsia="es-AR"/>
+          </w:rPr>
+          <w:delText xml:space="preserve">este </w:delText>
+        </w:r>
+      </w:del>
+      <w:ins w:id="52" w:author="Ariel Bensussan" w:date="2017-08-28T09:07:00Z">
+        <w:r>
+          <w:rPr>
+            <w:rFonts w:ascii="Calibri" w:eastAsia="Times New Roman" w:hAnsi="Calibri" w:cs="Times New Roman"/>
+            <w:lang w:eastAsia="es-AR"/>
+          </w:rPr>
+          <w:t>est</w:t>
+        </w:r>
+        <w:r>
+          <w:rPr>
+            <w:rFonts w:ascii="Calibri" w:eastAsia="Times New Roman" w:hAnsi="Calibri" w:cs="Times New Roman"/>
+            <w:lang w:eastAsia="es-AR"/>
+          </w:rPr>
+          <w:t>é</w:t>
+        </w:r>
+        <w:r>
+          <w:rPr>
+            <w:rFonts w:ascii="Calibri" w:eastAsia="Times New Roman" w:hAnsi="Calibri" w:cs="Times New Roman"/>
+            <w:lang w:eastAsia="es-AR"/>
+          </w:rPr>
+          <w:t xml:space="preserve"> </w:t>
+        </w:r>
+      </w:ins>
+      <w:r>
+        <w:rPr>
+          <w:rFonts w:ascii="Calibri" w:eastAsia="Times New Roman" w:hAnsi="Calibri" w:cs="Times New Roman"/>
+          <w:lang w:eastAsia="es-AR"/>
+        </w:rPr>
+        <w:t xml:space="preserve">habilitado el paso del tren se habilite a los peatones o los vehículos. Por otro lado, las transiciones </w:t>
+      </w:r>
+      <w:del w:id="53" w:author="Ariel Bensussan" w:date="2017-08-28T09:08:00Z">
+        <w:r>
+          <w:rPr>
+            <w:rFonts w:ascii="Calibri" w:eastAsia="Times New Roman" w:hAnsi="Calibri" w:cs="Times New Roman"/>
+            <w:lang w:eastAsia="es-AR"/>
+          </w:rPr>
+          <w:delText xml:space="preserve"> </w:delText>
+        </w:r>
+      </w:del>
+      <w:r>
+        <w:rPr>
+          <w:rFonts w:ascii="Calibri" w:eastAsia="Times New Roman" w:hAnsi="Calibri" w:cs="Times New Roman"/>
+          <w:lang w:eastAsia="es-AR"/>
+        </w:rPr>
+        <w:t xml:space="preserve">también son muy representativas, o sea, si estaba pasando el tren y fue presionado el botón de los peatones la transición es TREN_A_PEATONES con los cual es </w:t>
       </w:r>
       <w:r>
         <w:rPr>
@@ -2836,8 +3652,9 @@
           <w:szCs w:val="24"/>
           <w:lang w:eastAsia="es-AR"/>
         </w:rPr>
+        <w:lastRenderedPageBreak/>
         <w:drawing>
-          <wp:inline distT="0" distB="0" distL="0" distR="0">
+          <wp:inline distT="0" distB="0" distL="0" distR="0" wp14:anchorId="48E7F875" wp14:editId="06338570">
             <wp:extent cx="5486400" cy="2619375"/>
             <wp:effectExtent l="0" t="0" r="0" b="9525"/>
             <wp:docPr id="1" name="Imagen 1" descr="Texto alternativo generado por el equipo: "/>
@@ -2854,7 +3671,7 @@
                     </pic:cNvPicPr>
                   </pic:nvPicPr>
                   <pic:blipFill>
-                    <a:blip r:embed="rId7">
+                    <a:blip r:embed="rId9">
                       <a:extLst>
                         <a:ext uri="{28A0092B-C50C-407E-A947-70E740481C1C}">
                           <a14:useLocalDpi xmlns:a14="http://schemas.microsoft.com/office/drawing/2010/main" val="0"/>
@@ -2901,9 +3718,8 @@
           <w:noProof/>
           <w:lang w:eastAsia="es-AR"/>
         </w:rPr>
-        <w:lastRenderedPageBreak/>
         <w:drawing>
-          <wp:inline distT="0" distB="0" distL="0" distR="0" wp14:anchorId="1CCC69F1" wp14:editId="1AD8796E">
+          <wp:inline distT="0" distB="0" distL="0" distR="0" wp14:anchorId="0192C081" wp14:editId="75EFCBC8">
             <wp:extent cx="3524250" cy="2400300"/>
             <wp:effectExtent l="0" t="0" r="0" b="0"/>
             <wp:docPr id="3" name="Imagen 3"/>
@@ -2918,7 +3734,7 @@
                     <pic:cNvPicPr/>
                   </pic:nvPicPr>
                   <pic:blipFill>
-                    <a:blip r:embed="rId8"/>
+                    <a:blip r:embed="rId10"/>
                     <a:stretch>
                       <a:fillRect/>
                     </a:stretch>
@@ -2983,6 +3799,7 @@
       <w:pPr>
         <w:spacing w:after="0" w:line="240" w:lineRule="auto"/>
         <w:rPr>
+          <w:ins w:id="54" w:author="Ariel Bensussan" w:date="2017-08-28T09:09:00Z"/>
           <w:rFonts w:ascii="Calibri" w:eastAsia="Times New Roman" w:hAnsi="Calibri" w:cs="Times New Roman"/>
           <w:lang w:eastAsia="es-AR"/>
         </w:rPr>
@@ -3022,7 +3839,32 @@
           <w:rFonts w:ascii="Calibri" w:eastAsia="Times New Roman" w:hAnsi="Calibri" w:cs="Times New Roman"/>
           <w:lang w:eastAsia="es-AR"/>
         </w:rPr>
-        <w:t xml:space="preserve"> con los botones de validar y subir, por lo que casi lo descarte al momento. Buscando un IDE mejor para trabajar encontré un </w:t>
+        <w:t xml:space="preserve"> con los botones de validar y subir, por lo que casi lo descarte al </w:t>
+      </w:r>
+      <w:del w:id="55" w:author="Ariel Bensussan" w:date="2017-08-28T09:08:00Z">
+        <w:r>
+          <w:rPr>
+            <w:rFonts w:ascii="Calibri" w:eastAsia="Times New Roman" w:hAnsi="Calibri" w:cs="Times New Roman"/>
+            <w:lang w:eastAsia="es-AR"/>
+          </w:rPr>
+          <w:delText>momento</w:delText>
+        </w:r>
+      </w:del>
+      <w:ins w:id="56" w:author="Ariel Bensussan" w:date="2017-08-28T09:08:00Z">
+        <w:r>
+          <w:rPr>
+            <w:rFonts w:ascii="Calibri" w:eastAsia="Times New Roman" w:hAnsi="Calibri" w:cs="Times New Roman"/>
+            <w:lang w:eastAsia="es-AR"/>
+          </w:rPr>
+          <w:t>instante</w:t>
+        </w:r>
+      </w:ins>
+      <w:r>
+        <w:rPr>
+          <w:rFonts w:ascii="Calibri" w:eastAsia="Times New Roman" w:hAnsi="Calibri" w:cs="Times New Roman"/>
+          <w:lang w:eastAsia="es-AR"/>
+        </w:rPr>
+        <w:t xml:space="preserve">. Buscando un IDE mejor para trabajar encontré un </w:t>
       </w:r>
       <w:proofErr w:type="spellStart"/>
       <w:r>
@@ -3098,7 +3940,23 @@
           <w:rFonts w:ascii="Calibri" w:eastAsia="Times New Roman" w:hAnsi="Calibri" w:cs="Times New Roman"/>
           <w:lang w:eastAsia="es-AR"/>
         </w:rPr>
-        <w:t xml:space="preserve">ener en el IDE </w:t>
+        <w:t>ener en el IDE</w:t>
+      </w:r>
+      <w:ins w:id="57" w:author="Ariel Bensussan" w:date="2017-08-28T09:09:00Z">
+        <w:r>
+          <w:rPr>
+            <w:rFonts w:ascii="Calibri" w:eastAsia="Times New Roman" w:hAnsi="Calibri" w:cs="Times New Roman"/>
+            <w:lang w:eastAsia="es-AR"/>
+          </w:rPr>
+          <w:t xml:space="preserve"> características como</w:t>
+        </w:r>
+      </w:ins>
+      <w:r>
+        <w:rPr>
+          <w:rFonts w:ascii="Calibri" w:eastAsia="Times New Roman" w:hAnsi="Calibri" w:cs="Times New Roman"/>
+          <w:lang w:eastAsia="es-AR"/>
+        </w:rPr>
+        <w:t xml:space="preserve"> </w:t>
       </w:r>
       <w:proofErr w:type="spellStart"/>
       <w:r>
@@ -3192,23 +4050,7 @@
           <w:rFonts w:ascii="Calibri" w:eastAsia="Times New Roman" w:hAnsi="Calibri" w:cs="Times New Roman"/>
           <w:lang w:eastAsia="es-AR"/>
         </w:rPr>
-        <w:t xml:space="preserve">-U) el código al Arduino, ver la consola del puerto </w:t>
-      </w:r>
-      <w:proofErr w:type="gramStart"/>
-      <w:r>
-        <w:rPr>
-          <w:rFonts w:ascii="Calibri" w:eastAsia="Times New Roman" w:hAnsi="Calibri" w:cs="Times New Roman"/>
-          <w:lang w:eastAsia="es-AR"/>
-        </w:rPr>
-        <w:t>serie</w:t>
-      </w:r>
-      <w:proofErr w:type="gramEnd"/>
-      <w:r>
-        <w:rPr>
-          <w:rFonts w:ascii="Calibri" w:eastAsia="Times New Roman" w:hAnsi="Calibri" w:cs="Times New Roman"/>
-          <w:lang w:eastAsia="es-AR"/>
-        </w:rPr>
-        <w:t xml:space="preserve"> y hacer un </w:t>
+        <w:t xml:space="preserve">-U) el código al Arduino, ver la consola del puerto serie y hacer un </w:t>
       </w:r>
       <w:proofErr w:type="spellStart"/>
       <w:r>
@@ -3224,8 +4066,42 @@
           <w:rFonts w:ascii="Calibri" w:eastAsia="Times New Roman" w:hAnsi="Calibri" w:cs="Times New Roman"/>
           <w:lang w:eastAsia="es-AR"/>
         </w:rPr>
-        <w:t xml:space="preserve"> del programa (algo que no probé). </w:t>
-      </w:r>
+        <w:t xml:space="preserve"> del programa (algo que no </w:t>
+      </w:r>
+      <w:del w:id="58" w:author="Ariel Bensussan" w:date="2017-08-28T09:09:00Z">
+        <w:r>
+          <w:rPr>
+            <w:rFonts w:ascii="Calibri" w:eastAsia="Times New Roman" w:hAnsi="Calibri" w:cs="Times New Roman"/>
+            <w:lang w:eastAsia="es-AR"/>
+          </w:rPr>
+          <w:delText>probé</w:delText>
+        </w:r>
+      </w:del>
+      <w:ins w:id="59" w:author="Ariel Bensussan" w:date="2017-08-28T09:09:00Z">
+        <w:r>
+          <w:rPr>
+            <w:rFonts w:ascii="Calibri" w:eastAsia="Times New Roman" w:hAnsi="Calibri" w:cs="Times New Roman"/>
+            <w:lang w:eastAsia="es-AR"/>
+          </w:rPr>
+          <w:t>llegué a probar</w:t>
+        </w:r>
+      </w:ins>
+      <w:r>
+        <w:rPr>
+          <w:rFonts w:ascii="Calibri" w:eastAsia="Times New Roman" w:hAnsi="Calibri" w:cs="Times New Roman"/>
+          <w:lang w:eastAsia="es-AR"/>
+        </w:rPr>
+        <w:t xml:space="preserve">). </w:t>
+      </w:r>
+    </w:p>
+    <w:p>
+      <w:pPr>
+        <w:spacing w:after="0" w:line="240" w:lineRule="auto"/>
+        <w:rPr>
+          <w:rFonts w:ascii="Calibri" w:eastAsia="Times New Roman" w:hAnsi="Calibri" w:cs="Times New Roman"/>
+          <w:lang w:eastAsia="es-AR"/>
+        </w:rPr>
+      </w:pPr>
     </w:p>
     <w:p>
       <w:pPr>
@@ -3299,7 +4175,7 @@
         </w:rPr>
         <w:t xml:space="preserve">y </w:t>
       </w:r>
-      <w:hyperlink r:id="rId9" w:tooltip="UltraSoundSensor.ino" w:history="1">
+      <w:hyperlink r:id="rId11" w:tooltip="UltraSoundSensor.ino" w:history="1">
         <w:proofErr w:type="spellStart"/>
         <w:r>
           <w:rPr>
@@ -3336,7 +4212,7 @@
         </w:rPr>
         <w:t xml:space="preserve"> de este proyecto, por ejemplo el que hace la medición del sensor o el que sube o baja la barrera, dejando en el archivo principal (</w:t>
       </w:r>
-      <w:hyperlink r:id="rId10" w:tooltip="Proyecto_1.ino" w:history="1">
+      <w:hyperlink r:id="rId12" w:tooltip="Proyecto_1.ino" w:history="1">
         <w:r>
           <w:rPr>
             <w:rStyle w:val="Hipervnculo"/>
@@ -3403,7 +4279,7 @@
         </w:rPr>
         <w:lastRenderedPageBreak/>
         <w:drawing>
-          <wp:inline distT="0" distB="0" distL="0" distR="0" wp14:anchorId="60FD3E5B" wp14:editId="4EE81499">
+          <wp:inline distT="0" distB="0" distL="0" distR="0" wp14:anchorId="0B69BD55" wp14:editId="729126B0">
             <wp:extent cx="5612130" cy="4006215"/>
             <wp:effectExtent l="0" t="0" r="7620" b="0"/>
             <wp:docPr id="4" name="Imagen 4"/>
@@ -3418,7 +4294,7 @@
                     <pic:cNvPicPr/>
                   </pic:nvPicPr>
                   <pic:blipFill>
-                    <a:blip r:embed="rId11"/>
+                    <a:blip r:embed="rId13"/>
                     <a:stretch>
                       <a:fillRect/>
                     </a:stretch>
@@ -3487,12 +4363,44 @@
           <w:lang w:eastAsia="es-AR"/>
         </w:rPr>
       </w:pPr>
-      <w:r>
-        <w:rPr>
-          <w:rFonts w:ascii="Calibri" w:eastAsia="Times New Roman" w:hAnsi="Calibri" w:cs="Times New Roman"/>
-          <w:lang w:eastAsia="es-AR"/>
-        </w:rPr>
-        <w:t xml:space="preserve">Arranque por poner los leds y el botón para generar el cambio de estado para habilitar a los peatones. Después puse la barrera y el estado de los vehículos y por </w:t>
+      <w:del w:id="60" w:author="Ariel Bensussan" w:date="2017-08-28T09:10:00Z">
+        <w:r>
+          <w:rPr>
+            <w:rFonts w:ascii="Calibri" w:eastAsia="Times New Roman" w:hAnsi="Calibri" w:cs="Times New Roman"/>
+            <w:lang w:eastAsia="es-AR"/>
+          </w:rPr>
+          <w:delText xml:space="preserve">Arranque </w:delText>
+        </w:r>
+      </w:del>
+      <w:ins w:id="61" w:author="Ariel Bensussan" w:date="2017-08-28T09:10:00Z">
+        <w:r>
+          <w:rPr>
+            <w:rFonts w:ascii="Calibri" w:eastAsia="Times New Roman" w:hAnsi="Calibri" w:cs="Times New Roman"/>
+            <w:lang w:eastAsia="es-AR"/>
+          </w:rPr>
+          <w:t>Arranqu</w:t>
+        </w:r>
+        <w:r>
+          <w:rPr>
+            <w:rFonts w:ascii="Calibri" w:eastAsia="Times New Roman" w:hAnsi="Calibri" w:cs="Times New Roman"/>
+            <w:lang w:eastAsia="es-AR"/>
+          </w:rPr>
+          <w:t>é</w:t>
+        </w:r>
+        <w:r>
+          <w:rPr>
+            <w:rFonts w:ascii="Calibri" w:eastAsia="Times New Roman" w:hAnsi="Calibri" w:cs="Times New Roman"/>
+            <w:lang w:eastAsia="es-AR"/>
+          </w:rPr>
+          <w:t xml:space="preserve"> </w:t>
+        </w:r>
+      </w:ins>
+      <w:r>
+        <w:rPr>
+          <w:rFonts w:ascii="Calibri" w:eastAsia="Times New Roman" w:hAnsi="Calibri" w:cs="Times New Roman"/>
+          <w:lang w:eastAsia="es-AR"/>
+        </w:rPr>
+        <w:t xml:space="preserve">por poner los leds y el botón para generar el cambio de estado para habilitar a los peatones. Después puse la barrera y el estado de los vehículos y por </w:t>
       </w:r>
       <w:r>
         <w:rPr>
@@ -3605,7 +4513,7 @@
         </w:rPr>
         <w:lastRenderedPageBreak/>
         <w:drawing>
-          <wp:inline distT="0" distB="0" distL="0" distR="0" wp14:anchorId="600B8178" wp14:editId="398C5F55">
+          <wp:inline distT="0" distB="0" distL="0" distR="0" wp14:anchorId="458632B6" wp14:editId="485444DC">
             <wp:extent cx="4067175" cy="2533650"/>
             <wp:effectExtent l="0" t="0" r="9525" b="0"/>
             <wp:docPr id="5" name="Imagen 5"/>
@@ -3620,7 +4528,7 @@
                     <pic:cNvPicPr/>
                   </pic:nvPicPr>
                   <pic:blipFill>
-                    <a:blip r:embed="rId12"/>
+                    <a:blip r:embed="rId14"/>
                     <a:stretch>
                       <a:fillRect/>
                     </a:stretch>
@@ -3656,7 +4564,7 @@
           <w:lang w:eastAsia="es-AR"/>
         </w:rPr>
         <w:drawing>
-          <wp:inline distT="0" distB="0" distL="0" distR="0">
+          <wp:inline distT="0" distB="0" distL="0" distR="0" wp14:anchorId="63E29678" wp14:editId="06B35EAD">
             <wp:extent cx="5612130" cy="3346450"/>
             <wp:effectExtent l="0" t="0" r="7620" b="6350"/>
             <wp:docPr id="8" name="Imagen 8"/>
@@ -3671,7 +4579,7 @@
                     <pic:cNvPicPr/>
                   </pic:nvPicPr>
                   <pic:blipFill>
-                    <a:blip r:embed="rId13">
+                    <a:blip r:embed="rId15">
                       <a:extLst>
                         <a:ext uri="{28A0092B-C50C-407E-A947-70E740481C1C}">
                           <a14:useLocalDpi xmlns:a14="http://schemas.microsoft.com/office/drawing/2010/main" val="0"/>
@@ -3732,6 +4640,7 @@
       <w:pPr>
         <w:spacing w:after="0" w:line="240" w:lineRule="auto"/>
         <w:rPr>
+          <w:ins w:id="62" w:author="Marcelo" w:date="2017-12-21T13:21:00Z"/>
           <w:rFonts w:ascii="Calibri" w:eastAsia="Times New Roman" w:hAnsi="Calibri" w:cs="Times New Roman"/>
           <w:lang w:eastAsia="es-AR"/>
         </w:rPr>
@@ -3743,33 +4652,147 @@
         </w:rPr>
         <w:t xml:space="preserve">Arduino permite unir el resultado de varios sensores y generar eventos en los componentes de salida de una forma sencilla y a muy bajo costo. Obviamente hay que tener ciertos conocimientos de electrónica y de programación básicos, pero la experiencia se puede ir adquiriendo a medida que uno construye. </w:t>
       </w:r>
-    </w:p>
-    <w:p>
-      <w:pPr>
-        <w:spacing w:after="0" w:line="240" w:lineRule="auto"/>
-        <w:rPr>
-          <w:rFonts w:ascii="Calibri" w:eastAsia="Times New Roman" w:hAnsi="Calibri" w:cs="Times New Roman"/>
-          <w:lang w:eastAsia="es-AR"/>
-        </w:rPr>
-      </w:pPr>
-    </w:p>
-    <w:p>
-      <w:pPr>
-        <w:spacing w:after="0" w:line="240" w:lineRule="auto"/>
-        <w:rPr>
-          <w:rFonts w:ascii="Calibri" w:eastAsia="Times New Roman" w:hAnsi="Calibri" w:cs="Times New Roman"/>
-          <w:lang w:eastAsia="es-AR"/>
-        </w:rPr>
-      </w:pPr>
+      <w:ins w:id="63" w:author="Marcelo" w:date="2017-12-21T13:21:00Z">
+        <w:r>
+          <w:rPr>
+            <w:rFonts w:ascii="Calibri" w:eastAsia="Times New Roman" w:hAnsi="Calibri" w:cs="Times New Roman"/>
+            <w:lang w:eastAsia="es-AR"/>
+          </w:rPr>
+          <w:t xml:space="preserve">Con respecto al curso online realmente fue muy bueno incrementando la complejidad modulo a modulo aportando técnicas para resolver situaciones comunes. Usar </w:t>
+        </w:r>
+        <w:proofErr w:type="spellStart"/>
+        <w:r>
+          <w:rPr>
+            <w:rFonts w:ascii="Calibri" w:eastAsia="Times New Roman" w:hAnsi="Calibri" w:cs="Times New Roman"/>
+            <w:lang w:eastAsia="es-AR"/>
+          </w:rPr>
+          <w:t>VSCode</w:t>
+        </w:r>
+        <w:proofErr w:type="spellEnd"/>
+        <w:r>
+          <w:rPr>
+            <w:rFonts w:ascii="Calibri" w:eastAsia="Times New Roman" w:hAnsi="Calibri" w:cs="Times New Roman"/>
+            <w:lang w:eastAsia="es-AR"/>
+          </w:rPr>
+          <w:t xml:space="preserve"> como IDE realmente me simplifico las tareas como </w:t>
+        </w:r>
+        <w:proofErr w:type="spellStart"/>
+        <w:r>
+          <w:rPr>
+            <w:rFonts w:ascii="Calibri" w:eastAsia="Times New Roman" w:hAnsi="Calibri" w:cs="Times New Roman"/>
+            <w:lang w:eastAsia="es-AR"/>
+          </w:rPr>
+          <w:t>commitear</w:t>
+        </w:r>
+        <w:proofErr w:type="spellEnd"/>
+        <w:r>
+          <w:rPr>
+            <w:rFonts w:ascii="Calibri" w:eastAsia="Times New Roman" w:hAnsi="Calibri" w:cs="Times New Roman"/>
+            <w:lang w:eastAsia="es-AR"/>
+          </w:rPr>
+          <w:t xml:space="preserve"> el código en el repositorio y poder volver atrás después de hacer algunas pruebas.</w:t>
+        </w:r>
+      </w:ins>
+    </w:p>
+    <w:p>
+      <w:pPr>
+        <w:spacing w:after="0" w:line="240" w:lineRule="auto"/>
+        <w:rPr>
+          <w:ins w:id="64" w:author="Marcelo" w:date="2017-12-21T13:31:00Z"/>
+          <w:rFonts w:ascii="Calibri" w:eastAsia="Times New Roman" w:hAnsi="Calibri" w:cs="Times New Roman"/>
+          <w:lang w:eastAsia="es-AR"/>
+        </w:rPr>
+      </w:pPr>
+      <w:ins w:id="65" w:author="Marcelo" w:date="2017-12-21T13:21:00Z">
+        <w:r>
+          <w:rPr>
+            <w:rFonts w:ascii="Calibri" w:eastAsia="Times New Roman" w:hAnsi="Calibri" w:cs="Times New Roman"/>
+            <w:lang w:eastAsia="es-AR"/>
+          </w:rPr>
+          <w:t>Al final de cuentas, encontrarme fuera de mis conocimientos, investigando y aprendiendo fue realmente muy entretenido.</w:t>
+        </w:r>
+      </w:ins>
+    </w:p>
+    <w:p>
+      <w:pPr>
+        <w:spacing w:after="0" w:line="240" w:lineRule="auto"/>
+        <w:rPr>
+          <w:ins w:id="66" w:author="Marcelo" w:date="2017-12-21T13:21:00Z"/>
+          <w:rFonts w:ascii="Calibri" w:eastAsia="Times New Roman" w:hAnsi="Calibri" w:cs="Times New Roman"/>
+          <w:lang w:eastAsia="es-AR"/>
+        </w:rPr>
+      </w:pPr>
+    </w:p>
+    <w:p>
+      <w:pPr>
+        <w:spacing w:after="0" w:line="240" w:lineRule="auto"/>
+        <w:rPr>
+          <w:rFonts w:ascii="Calibri" w:eastAsia="Times New Roman" w:hAnsi="Calibri" w:cs="Times New Roman"/>
+          <w:lang w:eastAsia="es-AR"/>
+        </w:rPr>
+      </w:pPr>
+    </w:p>
+    <w:p>
+      <w:pPr>
+        <w:spacing w:after="0" w:line="240" w:lineRule="auto"/>
+        <w:rPr>
+          <w:rFonts w:ascii="Calibri" w:eastAsia="Times New Roman" w:hAnsi="Calibri" w:cs="Times New Roman"/>
+          <w:b/>
+          <w:bCs/>
+          <w:color w:val="366092"/>
+          <w:sz w:val="26"/>
+          <w:szCs w:val="26"/>
+          <w:lang w:eastAsia="es-AR"/>
+          <w:rPrChange w:id="67" w:author="Marcelo" w:date="2017-12-21T13:27:00Z">
+            <w:rPr>
+              <w:lang w:eastAsia="es-AR"/>
+            </w:rPr>
+          </w:rPrChange>
+        </w:rPr>
+        <w:pPrChange w:id="68" w:author="Marcelo" w:date="2017-12-21T13:27:00Z">
+          <w:pPr>
+            <w:spacing w:after="0" w:line="240" w:lineRule="auto"/>
+          </w:pPr>
+        </w:pPrChange>
+      </w:pPr>
+      <w:ins w:id="69" w:author="Marcelo" w:date="2017-12-21T13:27:00Z">
+        <w:r>
+          <w:rPr>
+            <w:rFonts w:ascii="Calibri" w:eastAsia="Times New Roman" w:hAnsi="Calibri" w:cs="Times New Roman"/>
+            <w:b/>
+            <w:bCs/>
+            <w:color w:val="366092"/>
+            <w:sz w:val="26"/>
+            <w:szCs w:val="26"/>
+            <w:lang w:eastAsia="es-AR"/>
+            <w:rPrChange w:id="70" w:author="Marcelo" w:date="2017-12-21T13:27:00Z">
+              <w:rPr>
+                <w:lang w:eastAsia="es-AR"/>
+              </w:rPr>
+            </w:rPrChange>
+          </w:rPr>
+          <w:lastRenderedPageBreak/>
+          <w:t>Imágenes del modelo terminado</w:t>
+        </w:r>
+      </w:ins>
+    </w:p>
+    <w:p>
+      <w:pPr>
+        <w:spacing w:after="0" w:line="240" w:lineRule="auto"/>
+        <w:rPr>
+          <w:rFonts w:ascii="Calibri" w:eastAsia="Times New Roman" w:hAnsi="Calibri" w:cs="Times New Roman"/>
+          <w:lang w:eastAsia="es-AR"/>
+        </w:rPr>
+      </w:pPr>
+      <w:commentRangeStart w:id="71"/>
       <w:r>
         <w:rPr>
           <w:rFonts w:ascii="Calibri" w:eastAsia="Times New Roman" w:hAnsi="Calibri" w:cs="Times New Roman"/>
           <w:noProof/>
           <w:lang w:eastAsia="es-AR"/>
         </w:rPr>
-        <w:lastRenderedPageBreak/>
         <w:drawing>
-          <wp:inline distT="0" distB="0" distL="0" distR="0" wp14:anchorId="73DDD67B" wp14:editId="207A1DE7">
+          <wp:inline distT="0" distB="0" distL="0" distR="0" wp14:anchorId="2A43C799" wp14:editId="054D0DA1">
             <wp:extent cx="5612130" cy="3152775"/>
             <wp:effectExtent l="0" t="0" r="7620" b="9525"/>
             <wp:docPr id="7" name="Imagen 7"/>
@@ -3784,7 +4807,7 @@
                     <pic:cNvPicPr/>
                   </pic:nvPicPr>
                   <pic:blipFill>
-                    <a:blip r:embed="rId14" cstate="print">
+                    <a:blip r:embed="rId16" cstate="print">
                       <a:extLst>
                         <a:ext uri="{28A0092B-C50C-407E-A947-70E740481C1C}">
                           <a14:useLocalDpi xmlns:a14="http://schemas.microsoft.com/office/drawing/2010/main" val="0"/>
@@ -3810,6 +4833,13 @@
           </wp:inline>
         </w:drawing>
       </w:r>
+      <w:commentRangeEnd w:id="71"/>
+      <w:r>
+        <w:rPr>
+          <w:rStyle w:val="Refdecomentario"/>
+        </w:rPr>
+        <w:commentReference w:id="71"/>
+      </w:r>
       <w:r>
         <w:rPr>
           <w:rFonts w:ascii="Calibri" w:eastAsia="Times New Roman" w:hAnsi="Calibri" w:cs="Times New Roman"/>
@@ -3817,7 +4847,7 @@
           <w:lang w:eastAsia="es-AR"/>
         </w:rPr>
         <w:drawing>
-          <wp:inline distT="0" distB="0" distL="0" distR="0" wp14:anchorId="77A6576C" wp14:editId="4374C93D">
+          <wp:inline distT="0" distB="0" distL="0" distR="0" wp14:anchorId="7810932E" wp14:editId="2EEB46AB">
             <wp:extent cx="5612130" cy="3152775"/>
             <wp:effectExtent l="0" t="0" r="7620" b="9525"/>
             <wp:docPr id="6" name="Imagen 6"/>
@@ -3832,7 +4862,7 @@
                     <pic:cNvPicPr/>
                   </pic:nvPicPr>
                   <pic:blipFill>
-                    <a:blip r:embed="rId15" cstate="print">
+                    <a:blip r:embed="rId17" cstate="print">
                       <a:extLst>
                         <a:ext uri="{28A0092B-C50C-407E-A947-70E740481C1C}">
                           <a14:useLocalDpi xmlns:a14="http://schemas.microsoft.com/office/drawing/2010/main" val="0"/>
@@ -3872,6 +4902,99 @@
       <w:pPr>
         <w:spacing w:after="0" w:line="240" w:lineRule="auto"/>
         <w:rPr>
+          <w:ins w:id="72" w:author="Marcelo" w:date="2017-12-21T13:27:00Z"/>
+          <w:rFonts w:ascii="Calibri" w:eastAsia="Times New Roman" w:hAnsi="Calibri" w:cs="Times New Roman"/>
+          <w:lang w:eastAsia="es-AR"/>
+        </w:rPr>
+      </w:pPr>
+      <w:ins w:id="73" w:author="Marcelo" w:date="2017-12-21T13:28:00Z">
+        <w:r>
+          <w:rPr>
+            <w:rFonts w:ascii="Calibri" w:eastAsia="Times New Roman" w:hAnsi="Calibri" w:cs="Times New Roman"/>
+            <w:lang w:eastAsia="es-AR"/>
+          </w:rPr>
+          <w:t>Link al v</w:t>
+        </w:r>
+      </w:ins>
+      <w:ins w:id="74" w:author="Marcelo" w:date="2017-12-21T13:27:00Z">
+        <w:r>
+          <w:rPr>
+            <w:rFonts w:ascii="Calibri" w:eastAsia="Times New Roman" w:hAnsi="Calibri" w:cs="Times New Roman"/>
+            <w:lang w:eastAsia="es-AR"/>
+          </w:rPr>
+          <w:t>ideo</w:t>
+        </w:r>
+      </w:ins>
+      <w:ins w:id="75" w:author="Marcelo" w:date="2017-12-21T13:28:00Z">
+        <w:r>
+          <w:rPr>
+            <w:rFonts w:ascii="Calibri" w:eastAsia="Times New Roman" w:hAnsi="Calibri" w:cs="Times New Roman"/>
+            <w:lang w:eastAsia="es-AR"/>
+          </w:rPr>
+          <w:t xml:space="preserve"> </w:t>
+        </w:r>
+      </w:ins>
+      <w:ins w:id="76" w:author="Marcelo" w:date="2017-12-21T13:30:00Z">
+        <w:r>
+          <w:rPr>
+            <w:rFonts w:ascii="Calibri" w:eastAsia="Times New Roman" w:hAnsi="Calibri" w:cs="Times New Roman"/>
+            <w:lang w:eastAsia="es-AR"/>
+          </w:rPr>
+          <w:fldChar w:fldCharType="begin"/>
+        </w:r>
+        <w:r>
+          <w:rPr>
+            <w:rFonts w:ascii="Calibri" w:eastAsia="Times New Roman" w:hAnsi="Calibri" w:cs="Times New Roman"/>
+            <w:lang w:eastAsia="es-AR"/>
+          </w:rPr>
+          <w:instrText xml:space="preserve"> HYPERLINK "https://www.youtube.com/watch?feature=player_embedded&amp;v=C5TyPwFd71U" </w:instrText>
+        </w:r>
+        <w:r>
+          <w:rPr>
+            <w:rFonts w:ascii="Calibri" w:eastAsia="Times New Roman" w:hAnsi="Calibri" w:cs="Times New Roman"/>
+            <w:lang w:eastAsia="es-AR"/>
+          </w:rPr>
+        </w:r>
+        <w:r>
+          <w:rPr>
+            <w:rFonts w:ascii="Calibri" w:eastAsia="Times New Roman" w:hAnsi="Calibri" w:cs="Times New Roman"/>
+            <w:lang w:eastAsia="es-AR"/>
+          </w:rPr>
+          <w:fldChar w:fldCharType="separate"/>
+        </w:r>
+        <w:proofErr w:type="spellStart"/>
+        <w:r>
+          <w:rPr>
+            <w:rStyle w:val="Hipervnculo"/>
+            <w:rFonts w:ascii="Calibri" w:eastAsia="Times New Roman" w:hAnsi="Calibri" w:cs="Times New Roman"/>
+            <w:lang w:eastAsia="es-AR"/>
+          </w:rPr>
+          <w:t>aqui</w:t>
+        </w:r>
+        <w:proofErr w:type="spellEnd"/>
+        <w:r>
+          <w:rPr>
+            <w:rFonts w:ascii="Calibri" w:eastAsia="Times New Roman" w:hAnsi="Calibri" w:cs="Times New Roman"/>
+            <w:lang w:eastAsia="es-AR"/>
+          </w:rPr>
+          <w:fldChar w:fldCharType="end"/>
+        </w:r>
+      </w:ins>
+    </w:p>
+    <w:p>
+      <w:pPr>
+        <w:spacing w:after="0" w:line="240" w:lineRule="auto"/>
+        <w:rPr>
+          <w:ins w:id="77" w:author="Marcelo" w:date="2017-12-21T13:27:00Z"/>
+          <w:rFonts w:ascii="Calibri" w:eastAsia="Times New Roman" w:hAnsi="Calibri" w:cs="Times New Roman"/>
+          <w:lang w:eastAsia="es-AR"/>
+        </w:rPr>
+      </w:pPr>
+    </w:p>
+    <w:p>
+      <w:pPr>
+        <w:spacing w:after="0" w:line="240" w:lineRule="auto"/>
+        <w:rPr>
           <w:rFonts w:ascii="Calibri" w:eastAsia="Times New Roman" w:hAnsi="Calibri" w:cs="Times New Roman"/>
           <w:lang w:eastAsia="es-AR"/>
         </w:rPr>
@@ -3923,7 +5046,7 @@
         </w:rPr>
         <w:t xml:space="preserve">Repositorio del proyecto: </w:t>
       </w:r>
-      <w:hyperlink r:id="rId16" w:history="1">
+      <w:hyperlink r:id="rId18" w:history="1">
         <w:r>
           <w:rPr>
             <w:rStyle w:val="Hipervnculo"/>
@@ -3955,11 +5078,45 @@
         <w:t xml:space="preserve">Curso: </w:t>
       </w:r>
       <w:r>
-        <w:rPr>
+        <w:fldChar w:fldCharType="begin"/>
+      </w:r>
+      <w:r>
+        <w:rPr>
+          <w:lang w:val="pt-BR"/>
+          <w:rPrChange w:id="78" w:author="Marcelo" w:date="2017-12-21T13:02:00Z">
+            <w:rPr/>
+          </w:rPrChange>
+        </w:rPr>
+        <w:instrText xml:space="preserve"> HYPERLINK "https://www.coursera.org/learn/arduino/home/welcome" </w:instrText>
+      </w:r>
+      <w:r>
+        <w:fldChar w:fldCharType="separate"/>
+      </w:r>
+      <w:r>
+        <w:rPr>
+          <w:rStyle w:val="Hipervnculo"/>
           <w:rFonts w:ascii="Calibri" w:eastAsia="Times New Roman" w:hAnsi="Calibri" w:cs="Times New Roman"/>
           <w:lang w:val="pt-BR" w:eastAsia="es-AR"/>
         </w:rPr>
-        <w:t>https://www.coursera.org/learn/arduino/home/welcome</w:t>
+        <w:t>https://www.coursera.org/learn/arduino</w:t>
+      </w:r>
+      <w:del w:id="79" w:author="Ariel Bensussan" w:date="2017-08-28T09:15:00Z">
+        <w:r>
+          <w:rPr>
+            <w:rStyle w:val="Hipervnculo"/>
+            <w:rFonts w:ascii="Calibri" w:eastAsia="Times New Roman" w:hAnsi="Calibri" w:cs="Times New Roman"/>
+            <w:lang w:val="pt-BR" w:eastAsia="es-AR"/>
+          </w:rPr>
+          <w:delText>/home/welcome</w:delText>
+        </w:r>
+      </w:del>
+      <w:r>
+        <w:rPr>
+          <w:rStyle w:val="Hipervnculo"/>
+          <w:rFonts w:ascii="Calibri" w:eastAsia="Times New Roman" w:hAnsi="Calibri" w:cs="Times New Roman"/>
+          <w:lang w:val="pt-BR" w:eastAsia="es-AR"/>
+        </w:rPr>
+        <w:fldChar w:fldCharType="end"/>
       </w:r>
     </w:p>
     <w:p>
@@ -3989,24 +5146,54 @@
           <w:rFonts w:ascii="Calibri" w:eastAsia="Times New Roman" w:hAnsi="Calibri" w:cs="Times New Roman"/>
           <w:lang w:val="pt-BR" w:eastAsia="es-AR"/>
         </w:rPr>
-        <w:t>: https://www.tinkercad.com/things/6sMedEaTgCl-proyecto</w:t>
-      </w:r>
-      <w:bookmarkStart w:id="0" w:name="_GoBack"/>
-      <w:bookmarkEnd w:id="0"/>
-    </w:p>
-    <w:p>
-      <w:pPr>
-        <w:spacing w:after="0" w:line="240" w:lineRule="auto"/>
-        <w:rPr>
+        <w:t xml:space="preserve">: </w:t>
+      </w:r>
+      <w:r>
+        <w:fldChar w:fldCharType="begin"/>
+      </w:r>
+      <w:r>
+        <w:rPr>
+          <w:lang w:val="pt-BR"/>
+          <w:rPrChange w:id="80" w:author="Marcelo" w:date="2017-12-21T13:06:00Z">
+            <w:rPr/>
+          </w:rPrChange>
+        </w:rPr>
+        <w:instrText xml:space="preserve"> HYPERLINK "https://www.tinkercad.com/things/6sMedEaTgCl-proyecto" </w:instrText>
+      </w:r>
+      <w:r>
+        <w:fldChar w:fldCharType="separate"/>
+      </w:r>
+      <w:r>
+        <w:rPr>
+          <w:rStyle w:val="Hipervnculo"/>
           <w:rFonts w:ascii="Calibri" w:eastAsia="Times New Roman" w:hAnsi="Calibri" w:cs="Times New Roman"/>
           <w:lang w:val="pt-BR" w:eastAsia="es-AR"/>
         </w:rPr>
-      </w:pPr>
-      <w:r>
-        <w:rPr>
+        <w:t>https://www.tinkercad.com/things/6sMedEaTgCl-proyecto</w:t>
+      </w:r>
+      <w:r>
+        <w:rPr>
+          <w:rStyle w:val="Hipervnculo"/>
           <w:rFonts w:ascii="Calibri" w:eastAsia="Times New Roman" w:hAnsi="Calibri" w:cs="Times New Roman"/>
           <w:lang w:val="pt-BR" w:eastAsia="es-AR"/>
         </w:rPr>
+        <w:fldChar w:fldCharType="end"/>
+      </w:r>
+    </w:p>
+    <w:p>
+      <w:pPr>
+        <w:spacing w:after="0" w:line="240" w:lineRule="auto"/>
+        <w:rPr>
+          <w:del w:id="81" w:author="Marcelo" w:date="2017-12-21T13:31:00Z"/>
+          <w:rFonts w:ascii="Calibri" w:eastAsia="Times New Roman" w:hAnsi="Calibri" w:cs="Times New Roman"/>
+          <w:lang w:val="pt-BR" w:eastAsia="es-AR"/>
+        </w:rPr>
+      </w:pPr>
+      <w:r>
+        <w:rPr>
+          <w:rFonts w:ascii="Calibri" w:eastAsia="Times New Roman" w:hAnsi="Calibri" w:cs="Times New Roman"/>
+          <w:lang w:val="pt-BR" w:eastAsia="es-AR"/>
+        </w:rPr>
         <w:t> </w:t>
       </w:r>
     </w:p>
@@ -4014,6 +5201,7 @@
       <w:pPr>
         <w:spacing w:after="0" w:line="240" w:lineRule="auto"/>
         <w:rPr>
+          <w:del w:id="82" w:author="Marcelo" w:date="2017-12-21T13:31:00Z"/>
           <w:rFonts w:ascii="Calibri" w:eastAsia="Times New Roman" w:hAnsi="Calibri" w:cs="Times New Roman"/>
           <w:lang w:val="pt-BR" w:eastAsia="es-AR"/>
         </w:rPr>
@@ -4025,28 +5213,37 @@
         </w:rPr>
         <w:t> </w:t>
       </w:r>
-    </w:p>
-    <w:p>
-      <w:pPr>
-        <w:spacing w:after="0" w:line="240" w:lineRule="auto"/>
-        <w:rPr>
+      <w:bookmarkStart w:id="83" w:name="_GoBack"/>
+      <w:bookmarkEnd w:id="83"/>
+    </w:p>
+    <w:p>
+      <w:pPr>
+        <w:spacing w:after="0" w:line="240" w:lineRule="auto"/>
+        <w:rPr>
+          <w:del w:id="84" w:author="Marcelo" w:date="2017-12-21T13:31:00Z"/>
           <w:rFonts w:ascii="Calibri" w:eastAsia="Times New Roman" w:hAnsi="Calibri" w:cs="Times New Roman"/>
           <w:lang w:val="pt-BR" w:eastAsia="es-AR"/>
         </w:rPr>
       </w:pPr>
-      <w:r>
-        <w:rPr>
-          <w:rFonts w:ascii="Calibri" w:eastAsia="Times New Roman" w:hAnsi="Calibri" w:cs="Times New Roman"/>
-          <w:lang w:val="pt-BR" w:eastAsia="es-AR"/>
-        </w:rPr>
-        <w:t> </w:t>
-      </w:r>
-    </w:p>
-    <w:p>
-      <w:pPr>
+      <w:del w:id="85" w:author="Marcelo" w:date="2017-12-21T13:31:00Z">
+        <w:r>
+          <w:rPr>
+            <w:rFonts w:ascii="Calibri" w:eastAsia="Times New Roman" w:hAnsi="Calibri" w:cs="Times New Roman"/>
+            <w:lang w:val="pt-BR" w:eastAsia="es-AR"/>
+          </w:rPr>
+          <w:delText> </w:delText>
+        </w:r>
+      </w:del>
+    </w:p>
+    <w:p>
+      <w:pPr>
+        <w:spacing w:after="0" w:line="240" w:lineRule="auto"/>
         <w:rPr>
           <w:lang w:val="pt-BR"/>
         </w:rPr>
+        <w:pPrChange w:id="86" w:author="Marcelo" w:date="2017-12-21T13:31:00Z">
+          <w:pPr/>
+        </w:pPrChange>
       </w:pPr>
     </w:p>
     <w:sectPr>
@@ -4057,6 +5254,131 @@
     </w:sectPr>
   </w:body>
 </w:document>
+</file>
+
+<file path=word/comments.xml><?xml version="1.0" encoding="utf-8"?>
+<w:comments xmlns:wpc="http://schemas.microsoft.com/office/word/2010/wordprocessingCanvas" xmlns:cx="http://schemas.microsoft.com/office/drawing/2014/chartex" xmlns:mc="http://schemas.openxmlformats.org/markup-compatibility/2006" xmlns:o="urn:schemas-microsoft-com:office:office" xmlns:r="http://schemas.openxmlformats.org/officeDocument/2006/relationships" xmlns:m="http://schemas.openxmlformats.org/officeDocument/2006/math" xmlns:v="urn:schemas-microsoft-com:vml" xmlns:wp14="http://schemas.microsoft.com/office/word/2010/wordprocessingDrawing" xmlns:wp="http://schemas.openxmlformats.org/drawingml/2006/wordprocessingDrawing" xmlns:w10="urn:schemas-microsoft-com:office:word" xmlns:w="http://schemas.openxmlformats.org/wordprocessingml/2006/main" xmlns:w14="http://schemas.microsoft.com/office/word/2010/wordml" xmlns:w15="http://schemas.microsoft.com/office/word/2012/wordml" xmlns:w16se="http://schemas.microsoft.com/office/word/2015/wordml/symex" xmlns:wpg="http://schemas.microsoft.com/office/word/2010/wordprocessingGroup" xmlns:wpi="http://schemas.microsoft.com/office/word/2010/wordprocessingInk" xmlns:wne="http://schemas.microsoft.com/office/word/2006/wordml" xmlns:wps="http://schemas.microsoft.com/office/word/2010/wordprocessingShape" mc:Ignorable="w14 w15 w16se wp14">
+  <w:comment w:id="2" w:author="Ariel Bensussan" w:date="2017-08-24T11:18:00Z" w:initials="AB">
+    <w:p>
+      <w:pPr>
+        <w:pStyle w:val="Textocomentario"/>
+      </w:pPr>
+      <w:r>
+        <w:rPr>
+          <w:rStyle w:val="Refdecomentario"/>
+        </w:rPr>
+        <w:annotationRef/>
+      </w:r>
+      <w:r>
+        <w:t xml:space="preserve">Sólo agregué el título, para que no se nos olvide </w:t>
+      </w:r>
+      <w:r>
+        <w:sym w:font="Wingdings" w:char="F04A"/>
+      </w:r>
+    </w:p>
+  </w:comment>
+  <w:comment w:id="14" w:author="Ariel Bensussan" w:date="2017-08-28T08:57:00Z" w:initials="AB">
+    <w:p>
+      <w:pPr>
+        <w:pStyle w:val="Textocomentario"/>
+      </w:pPr>
+      <w:r>
+        <w:rPr>
+          <w:rStyle w:val="Refdecomentario"/>
+        </w:rPr>
+        <w:annotationRef/>
+      </w:r>
+      <w:r>
+        <w:t>¿Tenemos el link al curso? Así lo agregamos para aquellos que estén interesados…</w:t>
+      </w:r>
+    </w:p>
+  </w:comment>
+  <w:comment w:id="15" w:author="Ariel Bensussan" w:date="2017-08-28T08:58:00Z" w:initials="AB">
+    <w:p>
+      <w:pPr>
+        <w:pStyle w:val="Textocomentario"/>
+      </w:pPr>
+      <w:r>
+        <w:rPr>
+          <w:rStyle w:val="Refdecomentario"/>
+        </w:rPr>
+        <w:annotationRef/>
+      </w:r>
+      <w:proofErr w:type="gramStart"/>
+      <w:r>
+        <w:t>Ídem, estaría bueno poner el link al curso…</w:t>
+      </w:r>
+      <w:r>
+        <w:t xml:space="preserve"> creo que es el que está al pie de la nota no?</w:t>
+      </w:r>
+      <w:proofErr w:type="gramEnd"/>
+    </w:p>
+  </w:comment>
+  <w:comment w:id="22" w:author="Ariel Bensussan" w:date="2017-08-28T09:00:00Z" w:initials="AB">
+    <w:p>
+      <w:pPr>
+        <w:pStyle w:val="Textocomentario"/>
+      </w:pPr>
+      <w:r>
+        <w:rPr>
+          <w:rStyle w:val="Refdecomentario"/>
+        </w:rPr>
+        <w:annotationRef/>
+      </w:r>
+      <w:r>
+        <w:t xml:space="preserve">Sacaría el título de “Objetivo”, sino queda muy KP, y queremos desprendernos un poco de eso cuando trabajamos con notas para el </w:t>
+      </w:r>
+      <w:proofErr w:type="spellStart"/>
+      <w:r>
+        <w:t>blogspot</w:t>
+      </w:r>
+      <w:proofErr w:type="spellEnd"/>
+    </w:p>
+  </w:comment>
+  <w:comment w:id="46" w:author="Ariel Bensussan" w:date="2017-08-28T09:06:00Z" w:initials="AB">
+    <w:p>
+      <w:pPr>
+        <w:pStyle w:val="Textocomentario"/>
+      </w:pPr>
+      <w:r>
+        <w:rPr>
+          <w:rStyle w:val="Refdecomentario"/>
+        </w:rPr>
+        <w:annotationRef/>
+      </w:r>
+      <w:r>
+        <w:t>¿Esto no quedó repetido con lo que está en la oración anterior?</w:t>
+      </w:r>
+    </w:p>
+  </w:comment>
+  <w:comment w:id="71" w:author="Ariel Bensussan" w:date="2017-08-28T09:13:00Z" w:initials="AB">
+    <w:p>
+      <w:pPr>
+        <w:pStyle w:val="Textocomentario"/>
+      </w:pPr>
+      <w:r>
+        <w:rPr>
+          <w:rStyle w:val="Refdecomentario"/>
+        </w:rPr>
+        <w:annotationRef/>
+      </w:r>
+      <w:r>
+        <w:t>Agregar alguna frase del estilo: “He aquí mi paso a nivel terminado…” o algo parecido como para hacer el cierre</w:t>
+      </w:r>
+    </w:p>
+  </w:comment>
+</w:comments>
+</file>
+
+<file path=word/commentsExtended.xml><?xml version="1.0" encoding="utf-8"?>
+<w15:commentsEx xmlns:wpc="http://schemas.microsoft.com/office/word/2010/wordprocessingCanvas" xmlns:cx="http://schemas.microsoft.com/office/drawing/2014/chartex" xmlns:mc="http://schemas.openxmlformats.org/markup-compatibility/2006" xmlns:o="urn:schemas-microsoft-com:office:office" xmlns:r="http://schemas.openxmlformats.org/officeDocument/2006/relationships" xmlns:m="http://schemas.openxmlformats.org/officeDocument/2006/math" xmlns:v="urn:schemas-microsoft-com:vml" xmlns:wp14="http://schemas.microsoft.com/office/word/2010/wordprocessingDrawing" xmlns:wp="http://schemas.openxmlformats.org/drawingml/2006/wordprocessingDrawing" xmlns:w10="urn:schemas-microsoft-com:office:word" xmlns:w="http://schemas.openxmlformats.org/wordprocessingml/2006/main" xmlns:w14="http://schemas.microsoft.com/office/word/2010/wordml" xmlns:w15="http://schemas.microsoft.com/office/word/2012/wordml" xmlns:w16se="http://schemas.microsoft.com/office/word/2015/wordml/symex" xmlns:wpg="http://schemas.microsoft.com/office/word/2010/wordprocessingGroup" xmlns:wpi="http://schemas.microsoft.com/office/word/2010/wordprocessingInk" xmlns:wne="http://schemas.microsoft.com/office/word/2006/wordml" xmlns:wps="http://schemas.microsoft.com/office/word/2010/wordprocessingShape" mc:Ignorable="w14 w15 w16se wp14">
+  <w15:commentEx w15:paraId="255B02DF" w15:done="0"/>
+  <w15:commentEx w15:paraId="5AC729E9" w15:done="0"/>
+  <w15:commentEx w15:paraId="583D565E" w15:done="0"/>
+  <w15:commentEx w15:paraId="1658ECBA" w15:done="0"/>
+  <w15:commentEx w15:paraId="6A6B37BC" w15:done="0"/>
+  <w15:commentEx w15:paraId="6E9C9280" w15:done="0"/>
+</w15:commentsEx>
 </file>
 
 <file path=word/numbering.xml><?xml version="1.0" encoding="utf-8"?>
@@ -4333,6 +5655,17 @@
     </w:lvlOverride>
   </w:num>
 </w:numbering>
+</file>
+
+<file path=word/people.xml><?xml version="1.0" encoding="utf-8"?>
+<w15:people xmlns:wpc="http://schemas.microsoft.com/office/word/2010/wordprocessingCanvas" xmlns:cx="http://schemas.microsoft.com/office/drawing/2014/chartex" xmlns:mc="http://schemas.openxmlformats.org/markup-compatibility/2006" xmlns:o="urn:schemas-microsoft-com:office:office" xmlns:r="http://schemas.openxmlformats.org/officeDocument/2006/relationships" xmlns:m="http://schemas.openxmlformats.org/officeDocument/2006/math" xmlns:v="urn:schemas-microsoft-com:vml" xmlns:wp14="http://schemas.microsoft.com/office/word/2010/wordprocessingDrawing" xmlns:wp="http://schemas.openxmlformats.org/drawingml/2006/wordprocessingDrawing" xmlns:w10="urn:schemas-microsoft-com:office:word" xmlns:w="http://schemas.openxmlformats.org/wordprocessingml/2006/main" xmlns:w14="http://schemas.microsoft.com/office/word/2010/wordml" xmlns:w15="http://schemas.microsoft.com/office/word/2012/wordml" xmlns:w16se="http://schemas.microsoft.com/office/word/2015/wordml/symex" xmlns:wpg="http://schemas.microsoft.com/office/word/2010/wordprocessingGroup" xmlns:wpi="http://schemas.microsoft.com/office/word/2010/wordprocessingInk" xmlns:wne="http://schemas.microsoft.com/office/word/2006/wordml" xmlns:wps="http://schemas.microsoft.com/office/word/2010/wordprocessingShape" mc:Ignorable="w14 w15 w16se wp14">
+  <w15:person w15:author="Ariel Bensussan">
+    <w15:presenceInfo w15:providerId="AD" w15:userId="S-1-5-21-150214479-955006445-1202159320-2228"/>
+  </w15:person>
+  <w15:person w15:author="Marcelo">
+    <w15:presenceInfo w15:providerId="None" w15:userId="Marcelo"/>
+  </w15:person>
+</w15:people>
 </file>
 
 <file path=word/styles.xml><?xml version="1.0" encoding="utf-8"?>
@@ -4729,6 +6062,49 @@
     <w:name w:val="Normal"/>
     <w:qFormat/>
   </w:style>
+  <w:style w:type="paragraph" w:styleId="Ttulo1">
+    <w:name w:val="heading 1"/>
+    <w:basedOn w:val="Normal"/>
+    <w:next w:val="Normal"/>
+    <w:link w:val="Ttulo1Car"/>
+    <w:uiPriority w:val="9"/>
+    <w:qFormat/>
+    <w:rsid w:val="00BB4BA6"/>
+    <w:pPr>
+      <w:keepNext/>
+      <w:keepLines/>
+      <w:spacing w:before="240" w:after="0"/>
+      <w:outlineLvl w:val="0"/>
+    </w:pPr>
+    <w:rPr>
+      <w:rFonts w:asciiTheme="majorHAnsi" w:eastAsiaTheme="majorEastAsia" w:hAnsiTheme="majorHAnsi" w:cstheme="majorBidi"/>
+      <w:color w:val="365F91" w:themeColor="accent1" w:themeShade="BF"/>
+      <w:sz w:val="32"/>
+      <w:szCs w:val="32"/>
+    </w:rPr>
+  </w:style>
+  <w:style w:type="paragraph" w:styleId="Ttulo2">
+    <w:name w:val="heading 2"/>
+    <w:basedOn w:val="Normal"/>
+    <w:next w:val="Normal"/>
+    <w:link w:val="Ttulo2Car"/>
+    <w:uiPriority w:val="9"/>
+    <w:unhideWhenUsed/>
+    <w:qFormat/>
+    <w:rsid w:val="0018392E"/>
+    <w:pPr>
+      <w:keepNext/>
+      <w:keepLines/>
+      <w:spacing w:before="40" w:after="0"/>
+      <w:outlineLvl w:val="1"/>
+    </w:pPr>
+    <w:rPr>
+      <w:rFonts w:asciiTheme="majorHAnsi" w:eastAsiaTheme="majorEastAsia" w:hAnsiTheme="majorHAnsi" w:cstheme="majorBidi"/>
+      <w:color w:val="365F91" w:themeColor="accent1" w:themeShade="BF"/>
+      <w:sz w:val="26"/>
+      <w:szCs w:val="26"/>
+    </w:rPr>
+  </w:style>
   <w:style w:type="character" w:default="1" w:styleId="Fuentedeprrafopredeter">
     <w:name w:val="Default Paragraph Font"/>
     <w:uiPriority w:val="1"/>
@@ -4835,6 +6211,100 @@
     <w:rPr>
       <w:color w:val="800080" w:themeColor="followedHyperlink"/>
       <w:u w:val="single"/>
+    </w:rPr>
+  </w:style>
+  <w:style w:type="character" w:customStyle="1" w:styleId="Ttulo1Car">
+    <w:name w:val="Título 1 Car"/>
+    <w:basedOn w:val="Fuentedeprrafopredeter"/>
+    <w:link w:val="Ttulo1"/>
+    <w:uiPriority w:val="9"/>
+    <w:rsid w:val="00BB4BA6"/>
+    <w:rPr>
+      <w:rFonts w:asciiTheme="majorHAnsi" w:eastAsiaTheme="majorEastAsia" w:hAnsiTheme="majorHAnsi" w:cstheme="majorBidi"/>
+      <w:color w:val="365F91" w:themeColor="accent1" w:themeShade="BF"/>
+      <w:sz w:val="32"/>
+      <w:szCs w:val="32"/>
+    </w:rPr>
+  </w:style>
+  <w:style w:type="character" w:styleId="Refdecomentario">
+    <w:name w:val="annotation reference"/>
+    <w:basedOn w:val="Fuentedeprrafopredeter"/>
+    <w:uiPriority w:val="99"/>
+    <w:semiHidden/>
+    <w:unhideWhenUsed/>
+    <w:rsid w:val="00BB4BA6"/>
+    <w:rPr>
+      <w:sz w:val="16"/>
+      <w:szCs w:val="16"/>
+    </w:rPr>
+  </w:style>
+  <w:style w:type="paragraph" w:styleId="Textocomentario">
+    <w:name w:val="annotation text"/>
+    <w:basedOn w:val="Normal"/>
+    <w:link w:val="TextocomentarioCar"/>
+    <w:uiPriority w:val="99"/>
+    <w:semiHidden/>
+    <w:unhideWhenUsed/>
+    <w:rsid w:val="00BB4BA6"/>
+    <w:pPr>
+      <w:spacing w:line="240" w:lineRule="auto"/>
+    </w:pPr>
+    <w:rPr>
+      <w:sz w:val="20"/>
+      <w:szCs w:val="20"/>
+    </w:rPr>
+  </w:style>
+  <w:style w:type="character" w:customStyle="1" w:styleId="TextocomentarioCar">
+    <w:name w:val="Texto comentario Car"/>
+    <w:basedOn w:val="Fuentedeprrafopredeter"/>
+    <w:link w:val="Textocomentario"/>
+    <w:uiPriority w:val="99"/>
+    <w:semiHidden/>
+    <w:rsid w:val="00BB4BA6"/>
+    <w:rPr>
+      <w:sz w:val="20"/>
+      <w:szCs w:val="20"/>
+    </w:rPr>
+  </w:style>
+  <w:style w:type="paragraph" w:styleId="Asuntodelcomentario">
+    <w:name w:val="annotation subject"/>
+    <w:basedOn w:val="Textocomentario"/>
+    <w:next w:val="Textocomentario"/>
+    <w:link w:val="AsuntodelcomentarioCar"/>
+    <w:uiPriority w:val="99"/>
+    <w:semiHidden/>
+    <w:unhideWhenUsed/>
+    <w:rsid w:val="00BB4BA6"/>
+    <w:rPr>
+      <w:b/>
+      <w:bCs/>
+    </w:rPr>
+  </w:style>
+  <w:style w:type="character" w:customStyle="1" w:styleId="AsuntodelcomentarioCar">
+    <w:name w:val="Asunto del comentario Car"/>
+    <w:basedOn w:val="TextocomentarioCar"/>
+    <w:link w:val="Asuntodelcomentario"/>
+    <w:uiPriority w:val="99"/>
+    <w:semiHidden/>
+    <w:rsid w:val="00BB4BA6"/>
+    <w:rPr>
+      <w:b/>
+      <w:bCs/>
+      <w:sz w:val="20"/>
+      <w:szCs w:val="20"/>
+    </w:rPr>
+  </w:style>
+  <w:style w:type="character" w:customStyle="1" w:styleId="Ttulo2Car">
+    <w:name w:val="Título 2 Car"/>
+    <w:basedOn w:val="Fuentedeprrafopredeter"/>
+    <w:link w:val="Ttulo2"/>
+    <w:uiPriority w:val="9"/>
+    <w:rsid w:val="0018392E"/>
+    <w:rPr>
+      <w:rFonts w:asciiTheme="majorHAnsi" w:eastAsiaTheme="majorEastAsia" w:hAnsiTheme="majorHAnsi" w:cstheme="majorBidi"/>
+      <w:color w:val="365F91" w:themeColor="accent1" w:themeShade="BF"/>
+      <w:sz w:val="26"/>
+      <w:szCs w:val="26"/>
     </w:rPr>
   </w:style>
 </w:styles>

</xml_diff>